<commit_message>
- add github reference - update annotation - add extra
</commit_message>
<xml_diff>
--- a/word/Annotation.docx
+++ b/word/Annotation.docx
@@ -19,17 +19,76 @@
           <w:sz w:val="28"/>
           <w:szCs w:val="28"/>
         </w:rPr>
-        <w:t>МИНИСТЕРСТВО ОБРАЗОВАНИЯ РЕСПУБЛИКИ БЕЛАРУСЬ БЕЛОРУССКИЙ ГОСУДАРСТВЕННЫЙ УНИВЕРСИТЕТ</w:t>
-      </w:r>
-      <w:r>
+        <w:t>МИНИСТЕРСТВО ОБРАЗОВАНИЯ РЕСПУБЛИКИ БЕЛАРУСЬ</w:t>
+      </w:r>
+    </w:p>
+    <w:p>
+      <w:pPr>
+        <w:jc w:val="center"/>
         <w:rPr>
           <w:rFonts w:ascii="Times New Roman" w:hAnsi="Times New Roman" w:cs="Times New Roman"/>
           <w:b/>
           <w:sz w:val="28"/>
           <w:szCs w:val="28"/>
         </w:rPr>
+      </w:pPr>
+      <w:r>
+        <w:rPr>
+          <w:rFonts w:ascii="Times New Roman" w:hAnsi="Times New Roman" w:cs="Times New Roman"/>
+          <w:b/>
+          <w:sz w:val="28"/>
+          <w:szCs w:val="28"/>
+        </w:rPr>
+        <w:t xml:space="preserve"> БЕЛОРУССКИЙ ГОСУДАРСТВЕННЫЙ УНИВЕРСИТЕТ</w:t>
+      </w:r>
+    </w:p>
+    <w:p>
+      <w:pPr>
+        <w:jc w:val="center"/>
+        <w:rPr>
+          <w:rFonts w:ascii="Times New Roman" w:hAnsi="Times New Roman" w:cs="Times New Roman"/>
+          <w:b/>
+          <w:sz w:val="28"/>
+          <w:szCs w:val="28"/>
+        </w:rPr>
+      </w:pPr>
+      <w:r>
+        <w:rPr>
+          <w:rFonts w:ascii="Times New Roman" w:hAnsi="Times New Roman" w:cs="Times New Roman"/>
+          <w:b/>
+          <w:sz w:val="28"/>
+          <w:szCs w:val="28"/>
+        </w:rPr>
+        <w:t>ФАКУЛЬТЕТ ПРИКЛАДНОЙ МАТЕМАТИКИ И ИНФОРМАТИКИ</w:t>
+      </w:r>
+    </w:p>
+    <w:p>
+      <w:pPr>
+        <w:jc w:val="center"/>
+        <w:rPr>
+          <w:rFonts w:ascii="Times New Roman" w:hAnsi="Times New Roman" w:cs="Times New Roman"/>
+          <w:b/>
+          <w:sz w:val="28"/>
+          <w:szCs w:val="28"/>
+        </w:rPr>
+      </w:pPr>
+      <w:r>
+        <w:rPr>
+          <w:rFonts w:ascii="Times New Roman" w:hAnsi="Times New Roman" w:cs="Times New Roman"/>
+          <w:b/>
+          <w:sz w:val="28"/>
+          <w:szCs w:val="28"/>
+        </w:rPr>
+        <w:t>Кафедра вычислительной математики</w:t>
+      </w:r>
+      <w:r>
+        <w:rPr>
+          <w:rFonts w:ascii="Times New Roman" w:hAnsi="Times New Roman" w:cs="Times New Roman"/>
+          <w:b/>
+          <w:sz w:val="28"/>
+          <w:szCs w:val="28"/>
+        </w:rPr>
         <w:br/>
-        <w:t xml:space="preserve">ФАКУЛЬТЕТ ПРИКЛАДНОЙ МАТЕМАТИКИ И ИНФОРМАТИКИ </w:t>
       </w:r>
       <w:r>
         <w:rPr>
@@ -39,38 +98,20 @@
           <w:szCs w:val="28"/>
         </w:rPr>
         <w:br/>
-        <w:t>Кафедра вычислительной математики</w:t>
-      </w:r>
-      <w:r>
-        <w:rPr>
-          <w:rFonts w:ascii="Times New Roman" w:hAnsi="Times New Roman" w:cs="Times New Roman"/>
-          <w:b/>
-          <w:sz w:val="28"/>
-          <w:szCs w:val="28"/>
-        </w:rPr>
-        <w:br/>
-      </w:r>
-      <w:r>
-        <w:rPr>
-          <w:rFonts w:ascii="Times New Roman" w:hAnsi="Times New Roman" w:cs="Times New Roman"/>
-          <w:b/>
-          <w:sz w:val="28"/>
-          <w:szCs w:val="28"/>
-        </w:rPr>
-        <w:br/>
-      </w:r>
-    </w:p>
-    <w:p>
-      <w:pPr>
-        <w:rPr>
-          <w:rFonts w:ascii="Times New Roman" w:hAnsi="Times New Roman" w:cs="Times New Roman"/>
-          <w:sz w:val="28"/>
-          <w:szCs w:val="28"/>
-        </w:rPr>
-      </w:pPr>
-    </w:p>
-    <w:p>
-      <w:pPr>
+      </w:r>
+    </w:p>
+    <w:p>
+      <w:pPr>
+        <w:rPr>
+          <w:rFonts w:ascii="Times New Roman" w:hAnsi="Times New Roman" w:cs="Times New Roman"/>
+          <w:sz w:val="28"/>
+          <w:szCs w:val="28"/>
+        </w:rPr>
+      </w:pPr>
+    </w:p>
+    <w:p>
+      <w:pPr>
+        <w:ind w:left="3402" w:right="3259"/>
         <w:jc w:val="center"/>
         <w:rPr>
           <w:rFonts w:ascii="Times New Roman" w:hAnsi="Times New Roman" w:cs="Times New Roman"/>
@@ -86,16 +127,14 @@
         </w:rPr>
         <w:t>БЕЛОБРОЦКИЙ</w:t>
       </w:r>
-    </w:p>
-    <w:p>
-      <w:pPr>
-        <w:jc w:val="center"/>
-        <w:rPr>
-          <w:rFonts w:ascii="Times New Roman" w:hAnsi="Times New Roman" w:cs="Times New Roman"/>
-          <w:sz w:val="28"/>
-          <w:szCs w:val="28"/>
-        </w:rPr>
-      </w:pPr>
+      <w:r>
+        <w:rPr>
+          <w:rFonts w:ascii="Times New Roman" w:hAnsi="Times New Roman" w:cs="Times New Roman"/>
+          <w:sz w:val="28"/>
+          <w:szCs w:val="28"/>
+        </w:rPr>
+        <w:t xml:space="preserve"> </w:t>
+      </w:r>
       <w:r>
         <w:rPr>
           <w:rFonts w:ascii="Times New Roman" w:hAnsi="Times New Roman" w:cs="Times New Roman"/>
@@ -152,7 +191,187 @@
           <w:sz w:val="28"/>
           <w:szCs w:val="28"/>
         </w:rPr>
-        <w:t>Численное исследование диффузии частиц в магнитной жидкости в неоднородном магнитном поле</w:t>
+        <w:t>ЧИСЛЕННОЕ</w:t>
+      </w:r>
+      <w:r>
+        <w:rPr>
+          <w:rFonts w:ascii="Times New Roman" w:hAnsi="Times New Roman" w:cs="Times New Roman"/>
+          <w:b/>
+          <w:sz w:val="28"/>
+          <w:szCs w:val="28"/>
+        </w:rPr>
+        <w:t xml:space="preserve"> </w:t>
+      </w:r>
+      <w:r>
+        <w:rPr>
+          <w:rFonts w:ascii="Times New Roman" w:hAnsi="Times New Roman" w:cs="Times New Roman"/>
+          <w:b/>
+          <w:sz w:val="28"/>
+          <w:szCs w:val="28"/>
+        </w:rPr>
+        <w:t>ИССЛЕДОВАНИЕ</w:t>
+      </w:r>
+      <w:r>
+        <w:rPr>
+          <w:rFonts w:ascii="Times New Roman" w:hAnsi="Times New Roman" w:cs="Times New Roman"/>
+          <w:b/>
+          <w:sz w:val="28"/>
+          <w:szCs w:val="28"/>
+        </w:rPr>
+        <w:t xml:space="preserve"> </w:t>
+      </w:r>
+      <w:r>
+        <w:rPr>
+          <w:rFonts w:ascii="Times New Roman" w:hAnsi="Times New Roman" w:cs="Times New Roman"/>
+          <w:b/>
+          <w:sz w:val="28"/>
+          <w:szCs w:val="28"/>
+        </w:rPr>
+        <w:t>ДИФФУЗИИ</w:t>
+      </w:r>
+      <w:r>
+        <w:rPr>
+          <w:rFonts w:ascii="Times New Roman" w:hAnsi="Times New Roman" w:cs="Times New Roman"/>
+          <w:b/>
+          <w:sz w:val="28"/>
+          <w:szCs w:val="28"/>
+        </w:rPr>
+        <w:t xml:space="preserve"> </w:t>
+      </w:r>
+      <w:r>
+        <w:rPr>
+          <w:rFonts w:ascii="Times New Roman" w:hAnsi="Times New Roman" w:cs="Times New Roman"/>
+          <w:b/>
+          <w:sz w:val="28"/>
+          <w:szCs w:val="28"/>
+        </w:rPr>
+        <w:t>ЧАСТИЦ</w:t>
+      </w:r>
+      <w:r>
+        <w:rPr>
+          <w:rFonts w:ascii="Times New Roman" w:hAnsi="Times New Roman" w:cs="Times New Roman"/>
+          <w:b/>
+          <w:sz w:val="28"/>
+          <w:szCs w:val="28"/>
+        </w:rPr>
+        <w:t xml:space="preserve"> </w:t>
+      </w:r>
+      <w:r>
+        <w:rPr>
+          <w:rFonts w:ascii="Times New Roman" w:hAnsi="Times New Roman" w:cs="Times New Roman"/>
+          <w:b/>
+          <w:sz w:val="28"/>
+          <w:szCs w:val="28"/>
+        </w:rPr>
+        <w:t>В</w:t>
+      </w:r>
+      <w:r>
+        <w:rPr>
+          <w:rFonts w:ascii="Times New Roman" w:hAnsi="Times New Roman" w:cs="Times New Roman"/>
+          <w:b/>
+          <w:sz w:val="28"/>
+          <w:szCs w:val="28"/>
+        </w:rPr>
+        <w:t xml:space="preserve"> </w:t>
+      </w:r>
+      <w:r>
+        <w:rPr>
+          <w:rFonts w:ascii="Times New Roman" w:hAnsi="Times New Roman" w:cs="Times New Roman"/>
+          <w:b/>
+          <w:sz w:val="28"/>
+          <w:szCs w:val="28"/>
+        </w:rPr>
+        <w:t>МАГНИТНОЙ</w:t>
+      </w:r>
+      <w:r>
+        <w:rPr>
+          <w:rFonts w:ascii="Times New Roman" w:hAnsi="Times New Roman" w:cs="Times New Roman"/>
+          <w:b/>
+          <w:sz w:val="28"/>
+          <w:szCs w:val="28"/>
+        </w:rPr>
+        <w:t xml:space="preserve"> </w:t>
+      </w:r>
+      <w:r>
+        <w:rPr>
+          <w:rFonts w:ascii="Times New Roman" w:hAnsi="Times New Roman" w:cs="Times New Roman"/>
+          <w:b/>
+          <w:sz w:val="28"/>
+          <w:szCs w:val="28"/>
+        </w:rPr>
+        <w:t>ЖИДКОСТИ</w:t>
+      </w:r>
+      <w:r>
+        <w:rPr>
+          <w:rFonts w:ascii="Times New Roman" w:hAnsi="Times New Roman" w:cs="Times New Roman"/>
+          <w:b/>
+          <w:sz w:val="28"/>
+          <w:szCs w:val="28"/>
+        </w:rPr>
+        <w:t xml:space="preserve"> </w:t>
+      </w:r>
+      <w:r>
+        <w:rPr>
+          <w:rFonts w:ascii="Times New Roman" w:hAnsi="Times New Roman" w:cs="Times New Roman"/>
+          <w:b/>
+          <w:sz w:val="28"/>
+          <w:szCs w:val="28"/>
+        </w:rPr>
+        <w:t>В</w:t>
+      </w:r>
+      <w:r>
+        <w:rPr>
+          <w:rFonts w:ascii="Times New Roman" w:hAnsi="Times New Roman" w:cs="Times New Roman"/>
+          <w:b/>
+          <w:sz w:val="28"/>
+          <w:szCs w:val="28"/>
+        </w:rPr>
+        <w:t xml:space="preserve"> </w:t>
+      </w:r>
+      <w:r>
+        <w:rPr>
+          <w:rFonts w:ascii="Times New Roman" w:hAnsi="Times New Roman" w:cs="Times New Roman"/>
+          <w:b/>
+          <w:sz w:val="28"/>
+          <w:szCs w:val="28"/>
+        </w:rPr>
+        <w:t>НЕОДНОРОДНОМ</w:t>
+      </w:r>
+      <w:r>
+        <w:rPr>
+          <w:rFonts w:ascii="Times New Roman" w:hAnsi="Times New Roman" w:cs="Times New Roman"/>
+          <w:b/>
+          <w:sz w:val="28"/>
+          <w:szCs w:val="28"/>
+        </w:rPr>
+        <w:t xml:space="preserve"> </w:t>
+      </w:r>
+      <w:r>
+        <w:rPr>
+          <w:rFonts w:ascii="Times New Roman" w:hAnsi="Times New Roman" w:cs="Times New Roman"/>
+          <w:b/>
+          <w:sz w:val="28"/>
+          <w:szCs w:val="28"/>
+        </w:rPr>
+        <w:t>МАГНИТНОМ</w:t>
+      </w:r>
+      <w:r>
+        <w:rPr>
+          <w:rFonts w:ascii="Times New Roman" w:hAnsi="Times New Roman" w:cs="Times New Roman"/>
+          <w:b/>
+          <w:sz w:val="28"/>
+          <w:szCs w:val="28"/>
+        </w:rPr>
+        <w:t xml:space="preserve"> </w:t>
+      </w:r>
+      <w:r>
+        <w:rPr>
+          <w:rFonts w:ascii="Times New Roman" w:hAnsi="Times New Roman" w:cs="Times New Roman"/>
+          <w:b/>
+          <w:sz w:val="28"/>
+          <w:szCs w:val="28"/>
+        </w:rPr>
+        <w:t>ПОЛЕ</w:t>
       </w:r>
     </w:p>
     <w:p>
@@ -207,26 +426,6 @@
     </w:p>
     <w:p>
       <w:pPr>
-        <w:rPr>
-          <w:rFonts w:ascii="Times New Roman" w:hAnsi="Times New Roman" w:cs="Times New Roman"/>
-          <w:sz w:val="28"/>
-          <w:szCs w:val="28"/>
-        </w:rPr>
-      </w:pPr>
-    </w:p>
-    <w:p>
-      <w:pPr>
-        <w:pStyle w:val="a6"/>
-        <w:rPr>
-          <w:rFonts w:ascii="Times New Roman" w:hAnsi="Times New Roman" w:cs="Times New Roman"/>
-          <w:sz w:val="28"/>
-          <w:szCs w:val="28"/>
-        </w:rPr>
-      </w:pPr>
-    </w:p>
-    <w:p>
-      <w:pPr>
-        <w:pStyle w:val="a6"/>
         <w:rPr>
           <w:rFonts w:ascii="Times New Roman" w:hAnsi="Times New Roman" w:cs="Times New Roman"/>
           <w:sz w:val="28"/>
@@ -387,82 +586,114 @@
     </w:p>
     <w:p>
       <w:pPr>
-        <w:rPr>
-          <w:rFonts w:ascii="Times New Roman" w:hAnsi="Times New Roman" w:cs="Times New Roman"/>
-          <w:sz w:val="28"/>
-          <w:szCs w:val="28"/>
-        </w:rPr>
-      </w:pPr>
-    </w:p>
-    <w:p>
-      <w:pPr>
-        <w:rPr>
-          <w:rFonts w:ascii="Times New Roman" w:hAnsi="Times New Roman" w:cs="Times New Roman"/>
-          <w:sz w:val="28"/>
-          <w:szCs w:val="28"/>
-        </w:rPr>
-      </w:pPr>
-    </w:p>
-    <w:p>
-      <w:pPr>
-        <w:rPr>
-          <w:rFonts w:ascii="Times New Roman" w:hAnsi="Times New Roman" w:cs="Times New Roman"/>
-          <w:sz w:val="28"/>
-          <w:szCs w:val="28"/>
-        </w:rPr>
-      </w:pPr>
-    </w:p>
-    <w:p>
-      <w:pPr>
-        <w:rPr>
-          <w:rFonts w:ascii="Times New Roman" w:hAnsi="Times New Roman" w:cs="Times New Roman"/>
-          <w:sz w:val="28"/>
-          <w:szCs w:val="28"/>
-        </w:rPr>
-      </w:pPr>
-    </w:p>
-    <w:p>
-      <w:pPr>
-        <w:rPr>
-          <w:rFonts w:ascii="Times New Roman" w:hAnsi="Times New Roman" w:cs="Times New Roman"/>
-          <w:sz w:val="28"/>
-          <w:szCs w:val="28"/>
-        </w:rPr>
-      </w:pPr>
-      <w:bookmarkStart w:id="0" w:name="_GoBack"/>
-      <w:bookmarkEnd w:id="0"/>
+        <w:ind w:right="2976"/>
+        <w:rPr>
+          <w:rFonts w:ascii="Times New Roman" w:hAnsi="Times New Roman" w:cs="Times New Roman"/>
+          <w:sz w:val="28"/>
+          <w:szCs w:val="28"/>
+        </w:rPr>
+      </w:pPr>
+      <w:r>
+        <w:rPr>
+          <w:rFonts w:ascii="Times New Roman" w:hAnsi="Times New Roman" w:cs="Times New Roman"/>
+          <w:sz w:val="28"/>
+          <w:szCs w:val="28"/>
+        </w:rPr>
+        <w:t xml:space="preserve">Допущена к защите </w:t>
+      </w:r>
+    </w:p>
+    <w:p>
+      <w:pPr>
+        <w:ind w:right="2976"/>
+        <w:rPr>
+          <w:rFonts w:ascii="Times New Roman" w:hAnsi="Times New Roman" w:cs="Times New Roman"/>
+          <w:sz w:val="28"/>
+          <w:szCs w:val="28"/>
+        </w:rPr>
+      </w:pPr>
+      <w:r>
+        <w:rPr>
+          <w:rFonts w:ascii="Times New Roman" w:hAnsi="Times New Roman" w:cs="Times New Roman"/>
+          <w:sz w:val="28"/>
+          <w:szCs w:val="28"/>
+        </w:rPr>
+        <w:t>«___» ____________ 2019 г.</w:t>
+      </w:r>
+    </w:p>
+    <w:p>
+      <w:pPr>
+        <w:ind w:right="1700"/>
+        <w:rPr>
+          <w:rFonts w:ascii="Times New Roman" w:hAnsi="Times New Roman" w:cs="Times New Roman"/>
+          <w:sz w:val="28"/>
+          <w:szCs w:val="28"/>
+        </w:rPr>
+      </w:pPr>
+      <w:r>
+        <w:rPr>
+          <w:rFonts w:ascii="Times New Roman" w:hAnsi="Times New Roman" w:cs="Times New Roman"/>
+          <w:sz w:val="28"/>
+          <w:szCs w:val="28"/>
+        </w:rPr>
+        <w:t>Зав. кафедрой вычислительной математики</w:t>
+      </w:r>
+      <w:r>
+        <w:rPr>
+          <w:rFonts w:ascii="Times New Roman" w:hAnsi="Times New Roman" w:cs="Times New Roman"/>
+          <w:sz w:val="28"/>
+          <w:szCs w:val="28"/>
+        </w:rPr>
+        <w:t xml:space="preserve">                    </w:t>
+      </w:r>
+      <w:r>
+        <w:rPr>
+          <w:rFonts w:ascii="Times New Roman" w:hAnsi="Times New Roman" w:cs="Times New Roman"/>
+          <w:sz w:val="28"/>
+          <w:szCs w:val="28"/>
+        </w:rPr>
+        <w:t>кандидат физико-математических наук, доцент В.И. Репников</w:t>
+      </w:r>
+    </w:p>
+    <w:p>
+      <w:pPr>
+        <w:rPr>
+          <w:rFonts w:ascii="Times New Roman" w:hAnsi="Times New Roman" w:cs="Times New Roman"/>
+          <w:sz w:val="28"/>
+          <w:szCs w:val="28"/>
+        </w:rPr>
+      </w:pPr>
+    </w:p>
+    <w:p>
+      <w:pPr>
+        <w:jc w:val="center"/>
+        <w:rPr>
+          <w:rFonts w:ascii="Times New Roman" w:hAnsi="Times New Roman" w:cs="Times New Roman"/>
+          <w:sz w:val="28"/>
+          <w:szCs w:val="28"/>
+        </w:rPr>
+      </w:pPr>
+      <w:r>
+        <w:rPr>
+          <w:rFonts w:ascii="Times New Roman" w:hAnsi="Times New Roman" w:cs="Times New Roman"/>
+          <w:sz w:val="28"/>
+          <w:szCs w:val="28"/>
+        </w:rPr>
+        <w:t>Минск, 2019</w:t>
+      </w:r>
+      <w:r>
+        <w:rPr>
+          <w:rFonts w:ascii="Times New Roman" w:hAnsi="Times New Roman" w:cs="Times New Roman"/>
+          <w:sz w:val="28"/>
+          <w:szCs w:val="28"/>
+        </w:rPr>
+        <w:br w:type="page"/>
+      </w:r>
     </w:p>
     <w:p>
       <w:pPr>
         <w:pStyle w:val="a5"/>
         <w:spacing w:before="0" w:after="0"/>
         <w:rPr>
-          <w:b w:val="0"/>
-          <w:sz w:val="28"/>
-          <w:szCs w:val="28"/>
-        </w:rPr>
-      </w:pPr>
-      <w:r>
-        <w:rPr>
-          <w:sz w:val="28"/>
-          <w:szCs w:val="28"/>
-        </w:rPr>
-        <w:t>Минск, 2019</w:t>
-      </w:r>
-      <w:r>
-        <w:rPr>
-          <w:b w:val="0"/>
-          <w:sz w:val="28"/>
-          <w:szCs w:val="28"/>
-        </w:rPr>
-        <w:br w:type="page"/>
-      </w:r>
-    </w:p>
-    <w:p>
-      <w:pPr>
-        <w:pStyle w:val="a5"/>
-        <w:spacing w:before="0" w:after="0"/>
-        <w:rPr>
           <w:szCs w:val="28"/>
         </w:rPr>
       </w:pPr>
@@ -471,7 +702,7 @@
           <w:szCs w:val="28"/>
         </w:rPr>
         <w:lastRenderedPageBreak/>
-        <w:t>РЕФЕРАТ</w:t>
+        <w:t>АННОТАЦИЯ</w:t>
       </w:r>
     </w:p>
     <w:p>
@@ -522,24 +753,33 @@
           <w:b w:val="0"/>
           <w:sz w:val="28"/>
           <w:szCs w:val="28"/>
-        </w:rPr>
-        <w:t>3</w:t>
-      </w:r>
-      <w:r>
-        <w:rPr>
-          <w:b w:val="0"/>
-          <w:sz w:val="28"/>
-          <w:szCs w:val="28"/>
-        </w:rPr>
-        <w:t>9</w:t>
-      </w:r>
-      <w:r>
-        <w:rPr>
-          <w:b w:val="0"/>
-          <w:sz w:val="28"/>
-          <w:szCs w:val="28"/>
-        </w:rPr>
-        <w:t xml:space="preserve"> с., 5 рис., 11 источников</w:t>
+          <w:lang w:val="be-BY"/>
+        </w:rPr>
+        <w:t>41</w:t>
+      </w:r>
+      <w:r>
+        <w:rPr>
+          <w:b w:val="0"/>
+          <w:sz w:val="28"/>
+          <w:szCs w:val="28"/>
+        </w:rPr>
+        <w:t xml:space="preserve"> страница, 2 таблицы, 6 рисунков, </w:t>
+      </w:r>
+      <w:r>
+        <w:rPr>
+          <w:b w:val="0"/>
+          <w:sz w:val="28"/>
+          <w:szCs w:val="28"/>
+        </w:rPr>
+        <w:t>11</w:t>
+      </w:r>
+      <w:r>
+        <w:rPr>
+          <w:b w:val="0"/>
+          <w:sz w:val="28"/>
+          <w:szCs w:val="28"/>
+        </w:rPr>
+        <w:t xml:space="preserve"> источников</w:t>
       </w:r>
       <w:r>
         <w:rPr>
@@ -675,25 +915,33 @@
           <w:sz w:val="28"/>
           <w:szCs w:val="28"/>
         </w:rPr>
-        <w:t xml:space="preserve">классическая </w:t>
-      </w:r>
-      <w:proofErr w:type="spellStart"/>
-      <w:r>
-        <w:rPr>
-          <w:b w:val="0"/>
-          <w:sz w:val="28"/>
-          <w:szCs w:val="28"/>
-        </w:rPr>
-        <w:t>феррогидростатическая</w:t>
-      </w:r>
-      <w:proofErr w:type="spellEnd"/>
-      <w:r>
-        <w:rPr>
-          <w:b w:val="0"/>
-          <w:sz w:val="28"/>
-          <w:szCs w:val="28"/>
-        </w:rPr>
-        <w:t xml:space="preserve"> задача о двусвязных равновесных формах магнитной жидкости, расположенной на горизонтальной пластине вокруг вертикального цилиндрического проводника с постоянным током.</w:t>
+        <w:t>классическая задача</w:t>
+      </w:r>
+      <w:r>
+        <w:rPr>
+          <w:b w:val="0"/>
+          <w:sz w:val="28"/>
+          <w:szCs w:val="28"/>
+        </w:rPr>
+        <w:t xml:space="preserve"> </w:t>
+      </w:r>
+      <w:proofErr w:type="spellStart"/>
+      <w:r>
+        <w:rPr>
+          <w:b w:val="0"/>
+          <w:sz w:val="28"/>
+          <w:szCs w:val="28"/>
+        </w:rPr>
+        <w:t>феррогидростатики</w:t>
+      </w:r>
+      <w:proofErr w:type="spellEnd"/>
+      <w:r>
+        <w:rPr>
+          <w:b w:val="0"/>
+          <w:sz w:val="28"/>
+          <w:szCs w:val="28"/>
+        </w:rPr>
+        <w:t xml:space="preserve"> о двусвязных равновесных формах магнитной жидкости, расположенной на горизонтальной пластине вокруг вертикального цилиндрического проводника с постоянным током.</w:t>
       </w:r>
       <w:r>
         <w:rPr>
@@ -709,6 +957,7 @@
         <w:spacing w:before="0" w:after="120" w:line="360" w:lineRule="exact"/>
         <w:jc w:val="both"/>
         <w:rPr>
+          <w:b w:val="0"/>
           <w:sz w:val="28"/>
           <w:szCs w:val="28"/>
         </w:rPr>
@@ -747,71 +996,7 @@
           <w:sz w:val="28"/>
           <w:szCs w:val="28"/>
         </w:rPr>
-        <w:t>Метод решения</w:t>
-      </w:r>
-      <w:r>
-        <w:rPr>
-          <w:b w:val="0"/>
-          <w:sz w:val="28"/>
-          <w:szCs w:val="28"/>
-        </w:rPr>
-        <w:t xml:space="preserve"> — </w:t>
-      </w:r>
-      <w:r>
-        <w:rPr>
-          <w:b w:val="0"/>
-          <w:sz w:val="28"/>
-          <w:szCs w:val="28"/>
-        </w:rPr>
-        <w:t xml:space="preserve">для решения поставленной задачи используются методы </w:t>
-      </w:r>
-      <w:r>
-        <w:rPr>
-          <w:b w:val="0"/>
-          <w:sz w:val="28"/>
-          <w:szCs w:val="28"/>
-        </w:rPr>
-        <w:t>математического</w:t>
-      </w:r>
-      <w:r>
-        <w:rPr>
-          <w:b w:val="0"/>
-          <w:sz w:val="28"/>
-          <w:szCs w:val="28"/>
-        </w:rPr>
-        <w:t xml:space="preserve"> </w:t>
-      </w:r>
-      <w:r>
-        <w:rPr>
-          <w:b w:val="0"/>
-          <w:sz w:val="28"/>
-          <w:szCs w:val="28"/>
-        </w:rPr>
-        <w:t>моделирования</w:t>
-      </w:r>
-      <w:r>
-        <w:rPr>
-          <w:b w:val="0"/>
-          <w:sz w:val="28"/>
-          <w:szCs w:val="28"/>
-        </w:rPr>
-        <w:t>,</w:t>
-      </w:r>
-      <w:r>
-        <w:rPr>
-          <w:b w:val="0"/>
-          <w:sz w:val="28"/>
-          <w:szCs w:val="28"/>
-        </w:rPr>
-        <w:t xml:space="preserve"> численные методы, </w:t>
-      </w:r>
-      <w:r>
-        <w:rPr>
-          <w:b w:val="0"/>
-          <w:sz w:val="28"/>
-          <w:szCs w:val="28"/>
-        </w:rPr>
-        <w:t>методы математического программирования.</w:t>
+        <w:t>В ходе работы рассматривается уравнение для нахождения равновесной формы магнитной жидкости с учётом неоднородной концентрации магнитных частиц в жидкости-носителе. С учётом граничных условий построена краевая задача, решение которой находится с помощью численных методов. Построены две разностные схемы для решения поставленной задачи и соответствующие им алгоритмы. Также производится сравнительный анализ численных результатов, полученных при учёте неоднородности концентрации и без. Кроме того, рассматривается сравнение численных результатов, полученных разными алгоритмами, а также влияние основных входных параметров на форму свободной поверхности магнитной жидкости.</w:t>
       </w:r>
     </w:p>
     <w:p>
@@ -831,31 +1016,47 @@
           <w:sz w:val="28"/>
           <w:szCs w:val="28"/>
         </w:rPr>
-        <w:t xml:space="preserve">Результаты работы </w:t>
-      </w:r>
-      <w:r>
-        <w:rPr>
-          <w:b w:val="0"/>
-          <w:sz w:val="28"/>
-          <w:szCs w:val="28"/>
-        </w:rPr>
-        <w:t xml:space="preserve">— </w:t>
-      </w:r>
-      <w:r>
-        <w:rPr>
-          <w:b w:val="0"/>
-          <w:sz w:val="28"/>
-          <w:szCs w:val="28"/>
-        </w:rPr>
-        <w:t xml:space="preserve">построение эффективного алгоритма, </w:t>
-      </w:r>
-      <w:r>
-        <w:rPr>
-          <w:b w:val="0"/>
-          <w:sz w:val="28"/>
-          <w:szCs w:val="28"/>
-        </w:rPr>
-        <w:t>показывающего влияние концентрации частиц в магнитной жидкости на ее равновесную форму в неоднородном магнитном поле</w:t>
+        <w:t>Результат</w:t>
+      </w:r>
+      <w:r>
+        <w:rPr>
+          <w:b w:val="0"/>
+          <w:sz w:val="28"/>
+          <w:szCs w:val="28"/>
+        </w:rPr>
+        <w:t>ом</w:t>
+      </w:r>
+      <w:r>
+        <w:rPr>
+          <w:b w:val="0"/>
+          <w:sz w:val="28"/>
+          <w:szCs w:val="28"/>
+        </w:rPr>
+        <w:t xml:space="preserve"> работы </w:t>
+      </w:r>
+      <w:r>
+        <w:rPr>
+          <w:b w:val="0"/>
+          <w:sz w:val="28"/>
+          <w:szCs w:val="28"/>
+        </w:rPr>
+        <w:t>являются два</w:t>
+      </w:r>
+      <w:r>
+        <w:rPr>
+          <w:b w:val="0"/>
+          <w:sz w:val="28"/>
+          <w:szCs w:val="28"/>
+        </w:rPr>
+        <w:t xml:space="preserve"> алгоритма</w:t>
+      </w:r>
+      <w:r>
+        <w:rPr>
+          <w:b w:val="0"/>
+          <w:sz w:val="28"/>
+          <w:szCs w:val="28"/>
+        </w:rPr>
+        <w:t xml:space="preserve"> численного решения задачи о влиянии концентрации частиц в магнитной жидкости на ее равновесную форму в неоднородном магнитном поле вертикального проводника, а также компьютерная программа, реализующая полученные алгоритмы</w:t>
       </w:r>
       <w:r>
         <w:rPr>
@@ -867,11 +1068,2515 @@
       </w:r>
     </w:p>
     <w:p>
-      <w:r>
+      <w:pPr>
+        <w:pStyle w:val="a5"/>
+        <w:spacing w:before="0" w:after="120" w:line="360" w:lineRule="exact"/>
+        <w:jc w:val="both"/>
+        <w:rPr>
+          <w:b w:val="0"/>
+          <w:sz w:val="28"/>
+          <w:szCs w:val="28"/>
+        </w:rPr>
+      </w:pPr>
+      <w:r>
+        <w:rPr>
+          <w:b w:val="0"/>
+          <w:sz w:val="28"/>
+          <w:szCs w:val="28"/>
+        </w:rPr>
+        <w:t>Областью применения являются программы, которые используются для вычисления формы различных магнитных жидкостей при изменении характеристик магнитного поля.</w:t>
+      </w:r>
+    </w:p>
+    <w:p>
+      <w:pPr>
+        <w:pStyle w:val="a5"/>
+        <w:spacing w:before="0" w:after="0"/>
+        <w:jc w:val="both"/>
+        <w:rPr>
+          <w:b w:val="0"/>
+          <w:sz w:val="28"/>
+          <w:szCs w:val="28"/>
+        </w:rPr>
+      </w:pPr>
+      <w:r>
+        <w:rPr>
+          <w:b w:val="0"/>
+          <w:sz w:val="28"/>
+          <w:szCs w:val="28"/>
+        </w:rPr>
         <w:br w:type="page"/>
       </w:r>
     </w:p>
-    <w:p/>
+    <w:p>
+      <w:pPr>
+        <w:jc w:val="center"/>
+        <w:rPr>
+          <w:rFonts w:ascii="Times New Roman" w:hAnsi="Times New Roman" w:cs="Times New Roman"/>
+          <w:b/>
+          <w:sz w:val="28"/>
+          <w:szCs w:val="28"/>
+        </w:rPr>
+      </w:pPr>
+      <w:r>
+        <w:rPr>
+          <w:rFonts w:ascii="Times New Roman" w:hAnsi="Times New Roman" w:cs="Times New Roman"/>
+          <w:b/>
+          <w:sz w:val="32"/>
+          <w:szCs w:val="28"/>
+        </w:rPr>
+        <w:lastRenderedPageBreak/>
+        <w:t>АНАТАЦЫЯ</w:t>
+      </w:r>
+    </w:p>
+    <w:p>
+      <w:pPr>
+        <w:rPr>
+          <w:rFonts w:ascii="Times New Roman" w:hAnsi="Times New Roman" w:cs="Times New Roman"/>
+          <w:sz w:val="28"/>
+        </w:rPr>
+      </w:pPr>
+    </w:p>
+    <w:p>
+      <w:pPr>
+        <w:spacing w:after="120" w:line="360" w:lineRule="exact"/>
+        <w:ind w:firstLine="708"/>
+        <w:jc w:val="both"/>
+        <w:rPr>
+          <w:rFonts w:ascii="Times New Roman" w:hAnsi="Times New Roman" w:cs="Times New Roman"/>
+          <w:sz w:val="28"/>
+        </w:rPr>
+      </w:pPr>
+      <w:proofErr w:type="spellStart"/>
+      <w:r>
+        <w:rPr>
+          <w:rFonts w:ascii="Times New Roman" w:hAnsi="Times New Roman" w:cs="Times New Roman"/>
+          <w:sz w:val="28"/>
+        </w:rPr>
+        <w:t>Дыпломная</w:t>
+      </w:r>
+      <w:proofErr w:type="spellEnd"/>
+      <w:r>
+        <w:rPr>
+          <w:rFonts w:ascii="Times New Roman" w:hAnsi="Times New Roman" w:cs="Times New Roman"/>
+          <w:sz w:val="28"/>
+        </w:rPr>
+        <w:t xml:space="preserve"> </w:t>
+      </w:r>
+      <w:proofErr w:type="spellStart"/>
+      <w:r>
+        <w:rPr>
+          <w:rFonts w:ascii="Times New Roman" w:hAnsi="Times New Roman" w:cs="Times New Roman"/>
+          <w:sz w:val="28"/>
+        </w:rPr>
+        <w:t>праца</w:t>
+      </w:r>
+      <w:proofErr w:type="spellEnd"/>
+      <w:r>
+        <w:rPr>
+          <w:rFonts w:ascii="Times New Roman" w:hAnsi="Times New Roman" w:cs="Times New Roman"/>
+          <w:sz w:val="28"/>
+        </w:rPr>
+        <w:t xml:space="preserve">, </w:t>
+      </w:r>
+      <w:r>
+        <w:rPr>
+          <w:rFonts w:ascii="Times New Roman" w:hAnsi="Times New Roman" w:cs="Times New Roman"/>
+          <w:sz w:val="28"/>
+        </w:rPr>
+        <w:t>4</w:t>
+      </w:r>
+      <w:r>
+        <w:rPr>
+          <w:rFonts w:ascii="Times New Roman" w:hAnsi="Times New Roman" w:cs="Times New Roman"/>
+          <w:sz w:val="28"/>
+        </w:rPr>
+        <w:t>1</w:t>
+      </w:r>
+      <w:r>
+        <w:rPr>
+          <w:rFonts w:ascii="Times New Roman" w:hAnsi="Times New Roman" w:cs="Times New Roman"/>
+          <w:sz w:val="28"/>
+        </w:rPr>
+        <w:t xml:space="preserve"> </w:t>
+      </w:r>
+      <w:proofErr w:type="spellStart"/>
+      <w:r>
+        <w:rPr>
+          <w:rFonts w:ascii="Times New Roman" w:hAnsi="Times New Roman" w:cs="Times New Roman"/>
+          <w:sz w:val="28"/>
+        </w:rPr>
+        <w:t>с</w:t>
+      </w:r>
+      <w:r>
+        <w:rPr>
+          <w:rFonts w:ascii="Times New Roman" w:hAnsi="Times New Roman" w:cs="Times New Roman"/>
+          <w:sz w:val="28"/>
+        </w:rPr>
+        <w:t>таронка</w:t>
+      </w:r>
+      <w:proofErr w:type="spellEnd"/>
+      <w:r>
+        <w:rPr>
+          <w:rFonts w:ascii="Times New Roman" w:hAnsi="Times New Roman" w:cs="Times New Roman"/>
+          <w:sz w:val="28"/>
+        </w:rPr>
+        <w:t>,</w:t>
+      </w:r>
+      <w:r>
+        <w:rPr>
+          <w:rFonts w:ascii="Times New Roman" w:hAnsi="Times New Roman" w:cs="Times New Roman"/>
+          <w:sz w:val="28"/>
+        </w:rPr>
+        <w:t xml:space="preserve"> 2 </w:t>
+      </w:r>
+      <w:r>
+        <w:rPr>
+          <w:rFonts w:ascii="Times New Roman" w:hAnsi="Times New Roman" w:cs="Times New Roman"/>
+          <w:sz w:val="28"/>
+          <w:lang w:val="be-BY"/>
+        </w:rPr>
+        <w:t>табліцы,</w:t>
+      </w:r>
+      <w:r>
+        <w:rPr>
+          <w:rFonts w:ascii="Times New Roman" w:hAnsi="Times New Roman" w:cs="Times New Roman"/>
+          <w:sz w:val="28"/>
+        </w:rPr>
+        <w:t xml:space="preserve"> </w:t>
+      </w:r>
+      <w:r>
+        <w:rPr>
+          <w:rFonts w:ascii="Times New Roman" w:hAnsi="Times New Roman" w:cs="Times New Roman"/>
+          <w:sz w:val="28"/>
+        </w:rPr>
+        <w:t>6</w:t>
+      </w:r>
+      <w:r>
+        <w:rPr>
+          <w:rFonts w:ascii="Times New Roman" w:hAnsi="Times New Roman" w:cs="Times New Roman"/>
+          <w:sz w:val="28"/>
+        </w:rPr>
+        <w:t xml:space="preserve"> </w:t>
+      </w:r>
+      <w:proofErr w:type="spellStart"/>
+      <w:r>
+        <w:rPr>
+          <w:rFonts w:ascii="Times New Roman" w:hAnsi="Times New Roman" w:cs="Times New Roman"/>
+          <w:sz w:val="28"/>
+        </w:rPr>
+        <w:t>малюнка</w:t>
+      </w:r>
+      <w:proofErr w:type="spellEnd"/>
+      <w:r>
+        <w:rPr>
+          <w:rFonts w:ascii="Times New Roman" w:hAnsi="Times New Roman" w:cs="Times New Roman"/>
+          <w:sz w:val="28"/>
+          <w:lang w:val="be-BY"/>
+        </w:rPr>
+        <w:t>ў</w:t>
+      </w:r>
+      <w:r>
+        <w:rPr>
+          <w:rFonts w:ascii="Times New Roman" w:hAnsi="Times New Roman" w:cs="Times New Roman"/>
+          <w:sz w:val="28"/>
+        </w:rPr>
+        <w:t xml:space="preserve">, </w:t>
+      </w:r>
+      <w:r>
+        <w:rPr>
+          <w:rFonts w:ascii="Times New Roman" w:hAnsi="Times New Roman" w:cs="Times New Roman"/>
+          <w:sz w:val="28"/>
+        </w:rPr>
+        <w:t>11</w:t>
+      </w:r>
+      <w:r>
+        <w:rPr>
+          <w:rFonts w:ascii="Times New Roman" w:hAnsi="Times New Roman" w:cs="Times New Roman"/>
+          <w:sz w:val="28"/>
+        </w:rPr>
+        <w:t xml:space="preserve"> </w:t>
+      </w:r>
+      <w:proofErr w:type="spellStart"/>
+      <w:r>
+        <w:rPr>
+          <w:rFonts w:ascii="Times New Roman" w:hAnsi="Times New Roman" w:cs="Times New Roman"/>
+          <w:sz w:val="28"/>
+        </w:rPr>
+        <w:t>крыніц</w:t>
+      </w:r>
+      <w:proofErr w:type="spellEnd"/>
+      <w:r>
+        <w:rPr>
+          <w:rFonts w:ascii="Times New Roman" w:hAnsi="Times New Roman" w:cs="Times New Roman"/>
+          <w:sz w:val="28"/>
+        </w:rPr>
+        <w:t>.</w:t>
+      </w:r>
+    </w:p>
+    <w:p>
+      <w:pPr>
+        <w:spacing w:after="120" w:line="360" w:lineRule="exact"/>
+        <w:ind w:firstLine="708"/>
+        <w:jc w:val="both"/>
+        <w:rPr>
+          <w:rFonts w:ascii="Times New Roman" w:hAnsi="Times New Roman" w:cs="Times New Roman"/>
+          <w:sz w:val="28"/>
+        </w:rPr>
+      </w:pPr>
+      <w:r>
+        <w:rPr>
+          <w:rFonts w:ascii="Times New Roman" w:hAnsi="Times New Roman" w:cs="Times New Roman"/>
+          <w:sz w:val="28"/>
+        </w:rPr>
+        <w:t>МАГНІТНАЯ ВАДКАСЦЬ, КАНЦЭНТРАЦЫЯ, КАНЕЧНА-РОЗНАСНЫ МЕТАД, ФЕРРАГІДРАСТАТЫКА, МАГНІТНАЕ ПОЛЕ</w:t>
+      </w:r>
+    </w:p>
+    <w:p>
+      <w:pPr>
+        <w:spacing w:after="120" w:line="360" w:lineRule="exact"/>
+        <w:ind w:firstLine="708"/>
+        <w:jc w:val="both"/>
+        <w:rPr>
+          <w:rFonts w:ascii="Times New Roman" w:hAnsi="Times New Roman" w:cs="Times New Roman"/>
+          <w:sz w:val="28"/>
+        </w:rPr>
+      </w:pPr>
+      <w:proofErr w:type="spellStart"/>
+      <w:r>
+        <w:rPr>
+          <w:rFonts w:ascii="Times New Roman" w:hAnsi="Times New Roman" w:cs="Times New Roman"/>
+          <w:sz w:val="28"/>
+        </w:rPr>
+        <w:t>Аб'ект</w:t>
+      </w:r>
+      <w:proofErr w:type="spellEnd"/>
+      <w:r>
+        <w:rPr>
+          <w:rFonts w:ascii="Times New Roman" w:hAnsi="Times New Roman" w:cs="Times New Roman"/>
+          <w:sz w:val="28"/>
+        </w:rPr>
+        <w:t xml:space="preserve"> </w:t>
+      </w:r>
+      <w:proofErr w:type="spellStart"/>
+      <w:r>
+        <w:rPr>
+          <w:rFonts w:ascii="Times New Roman" w:hAnsi="Times New Roman" w:cs="Times New Roman"/>
+          <w:sz w:val="28"/>
+        </w:rPr>
+        <w:t>даследавання</w:t>
+      </w:r>
+      <w:proofErr w:type="spellEnd"/>
+      <w:r>
+        <w:rPr>
+          <w:rFonts w:ascii="Times New Roman" w:hAnsi="Times New Roman" w:cs="Times New Roman"/>
+          <w:sz w:val="28"/>
+        </w:rPr>
+        <w:t xml:space="preserve"> - </w:t>
+      </w:r>
+      <w:proofErr w:type="spellStart"/>
+      <w:r>
+        <w:rPr>
+          <w:rFonts w:ascii="Times New Roman" w:hAnsi="Times New Roman" w:cs="Times New Roman"/>
+          <w:sz w:val="28"/>
+        </w:rPr>
+        <w:t>класічная</w:t>
+      </w:r>
+      <w:proofErr w:type="spellEnd"/>
+      <w:r>
+        <w:rPr>
+          <w:rFonts w:ascii="Times New Roman" w:hAnsi="Times New Roman" w:cs="Times New Roman"/>
+          <w:sz w:val="28"/>
+        </w:rPr>
+        <w:t xml:space="preserve"> </w:t>
+      </w:r>
+      <w:proofErr w:type="spellStart"/>
+      <w:r>
+        <w:rPr>
+          <w:rFonts w:ascii="Times New Roman" w:hAnsi="Times New Roman" w:cs="Times New Roman"/>
+          <w:sz w:val="28"/>
+        </w:rPr>
+        <w:t>феррагідрастатычная</w:t>
+      </w:r>
+      <w:proofErr w:type="spellEnd"/>
+      <w:r>
+        <w:rPr>
+          <w:rFonts w:ascii="Times New Roman" w:hAnsi="Times New Roman" w:cs="Times New Roman"/>
+          <w:sz w:val="28"/>
+        </w:rPr>
+        <w:t xml:space="preserve"> задача </w:t>
+      </w:r>
+      <w:proofErr w:type="spellStart"/>
+      <w:r>
+        <w:rPr>
+          <w:rFonts w:ascii="Times New Roman" w:hAnsi="Times New Roman" w:cs="Times New Roman"/>
+          <w:sz w:val="28"/>
+        </w:rPr>
+        <w:t>аб</w:t>
+      </w:r>
+      <w:proofErr w:type="spellEnd"/>
+      <w:r>
+        <w:rPr>
+          <w:rFonts w:ascii="Times New Roman" w:hAnsi="Times New Roman" w:cs="Times New Roman"/>
+          <w:sz w:val="28"/>
+        </w:rPr>
+        <w:t xml:space="preserve"> </w:t>
+      </w:r>
+      <w:proofErr w:type="spellStart"/>
+      <w:r>
+        <w:rPr>
+          <w:rFonts w:ascii="Times New Roman" w:hAnsi="Times New Roman" w:cs="Times New Roman"/>
+          <w:sz w:val="28"/>
+        </w:rPr>
+        <w:t>двузвязных</w:t>
+      </w:r>
+      <w:proofErr w:type="spellEnd"/>
+      <w:r>
+        <w:rPr>
+          <w:rFonts w:ascii="Times New Roman" w:hAnsi="Times New Roman" w:cs="Times New Roman"/>
+          <w:sz w:val="28"/>
+        </w:rPr>
+        <w:t xml:space="preserve"> </w:t>
+      </w:r>
+      <w:proofErr w:type="spellStart"/>
+      <w:r>
+        <w:rPr>
+          <w:rFonts w:ascii="Times New Roman" w:hAnsi="Times New Roman" w:cs="Times New Roman"/>
+          <w:sz w:val="28"/>
+        </w:rPr>
+        <w:t>раўнаважкіх</w:t>
+      </w:r>
+      <w:proofErr w:type="spellEnd"/>
+      <w:r>
+        <w:rPr>
+          <w:rFonts w:ascii="Times New Roman" w:hAnsi="Times New Roman" w:cs="Times New Roman"/>
+          <w:sz w:val="28"/>
+        </w:rPr>
+        <w:t xml:space="preserve"> формах </w:t>
+      </w:r>
+      <w:proofErr w:type="spellStart"/>
+      <w:r>
+        <w:rPr>
+          <w:rFonts w:ascii="Times New Roman" w:hAnsi="Times New Roman" w:cs="Times New Roman"/>
+          <w:sz w:val="28"/>
+        </w:rPr>
+        <w:t>магнітнай</w:t>
+      </w:r>
+      <w:proofErr w:type="spellEnd"/>
+      <w:r>
+        <w:rPr>
+          <w:rFonts w:ascii="Times New Roman" w:hAnsi="Times New Roman" w:cs="Times New Roman"/>
+          <w:sz w:val="28"/>
+        </w:rPr>
+        <w:t xml:space="preserve"> </w:t>
+      </w:r>
+      <w:proofErr w:type="spellStart"/>
+      <w:r>
+        <w:rPr>
+          <w:rFonts w:ascii="Times New Roman" w:hAnsi="Times New Roman" w:cs="Times New Roman"/>
+          <w:sz w:val="28"/>
+        </w:rPr>
+        <w:t>вадкасці</w:t>
+      </w:r>
+      <w:proofErr w:type="spellEnd"/>
+      <w:r>
+        <w:rPr>
+          <w:rFonts w:ascii="Times New Roman" w:hAnsi="Times New Roman" w:cs="Times New Roman"/>
+          <w:sz w:val="28"/>
+        </w:rPr>
+        <w:t xml:space="preserve">, </w:t>
+      </w:r>
+      <w:proofErr w:type="spellStart"/>
+      <w:r>
+        <w:rPr>
+          <w:rFonts w:ascii="Times New Roman" w:hAnsi="Times New Roman" w:cs="Times New Roman"/>
+          <w:sz w:val="28"/>
+        </w:rPr>
+        <w:t>размешчанай</w:t>
+      </w:r>
+      <w:proofErr w:type="spellEnd"/>
+      <w:r>
+        <w:rPr>
+          <w:rFonts w:ascii="Times New Roman" w:hAnsi="Times New Roman" w:cs="Times New Roman"/>
+          <w:sz w:val="28"/>
+        </w:rPr>
+        <w:t xml:space="preserve"> на </w:t>
+      </w:r>
+      <w:proofErr w:type="spellStart"/>
+      <w:r>
+        <w:rPr>
+          <w:rFonts w:ascii="Times New Roman" w:hAnsi="Times New Roman" w:cs="Times New Roman"/>
+          <w:sz w:val="28"/>
+        </w:rPr>
+        <w:t>гарызантальнай</w:t>
+      </w:r>
+      <w:proofErr w:type="spellEnd"/>
+      <w:r>
+        <w:rPr>
+          <w:rFonts w:ascii="Times New Roman" w:hAnsi="Times New Roman" w:cs="Times New Roman"/>
+          <w:sz w:val="28"/>
+        </w:rPr>
+        <w:t xml:space="preserve"> </w:t>
+      </w:r>
+      <w:proofErr w:type="spellStart"/>
+      <w:r>
+        <w:rPr>
+          <w:rFonts w:ascii="Times New Roman" w:hAnsi="Times New Roman" w:cs="Times New Roman"/>
+          <w:sz w:val="28"/>
+        </w:rPr>
+        <w:t>пласціне</w:t>
+      </w:r>
+      <w:proofErr w:type="spellEnd"/>
+      <w:r>
+        <w:rPr>
+          <w:rFonts w:ascii="Times New Roman" w:hAnsi="Times New Roman" w:cs="Times New Roman"/>
+          <w:sz w:val="28"/>
+        </w:rPr>
+        <w:t xml:space="preserve"> </w:t>
+      </w:r>
+      <w:proofErr w:type="spellStart"/>
+      <w:r>
+        <w:rPr>
+          <w:rFonts w:ascii="Times New Roman" w:hAnsi="Times New Roman" w:cs="Times New Roman"/>
+          <w:sz w:val="28"/>
+        </w:rPr>
+        <w:t>вакол</w:t>
+      </w:r>
+      <w:proofErr w:type="spellEnd"/>
+      <w:r>
+        <w:rPr>
+          <w:rFonts w:ascii="Times New Roman" w:hAnsi="Times New Roman" w:cs="Times New Roman"/>
+          <w:sz w:val="28"/>
+        </w:rPr>
+        <w:t xml:space="preserve"> </w:t>
+      </w:r>
+      <w:proofErr w:type="spellStart"/>
+      <w:r>
+        <w:rPr>
+          <w:rFonts w:ascii="Times New Roman" w:hAnsi="Times New Roman" w:cs="Times New Roman"/>
+          <w:sz w:val="28"/>
+        </w:rPr>
+        <w:t>вертыкальнага</w:t>
+      </w:r>
+      <w:proofErr w:type="spellEnd"/>
+      <w:r>
+        <w:rPr>
+          <w:rFonts w:ascii="Times New Roman" w:hAnsi="Times New Roman" w:cs="Times New Roman"/>
+          <w:sz w:val="28"/>
+        </w:rPr>
+        <w:t xml:space="preserve"> </w:t>
+      </w:r>
+      <w:proofErr w:type="spellStart"/>
+      <w:r>
+        <w:rPr>
+          <w:rFonts w:ascii="Times New Roman" w:hAnsi="Times New Roman" w:cs="Times New Roman"/>
+          <w:sz w:val="28"/>
+        </w:rPr>
+        <w:t>цыліндрычнага</w:t>
+      </w:r>
+      <w:proofErr w:type="spellEnd"/>
+      <w:r>
+        <w:rPr>
+          <w:rFonts w:ascii="Times New Roman" w:hAnsi="Times New Roman" w:cs="Times New Roman"/>
+          <w:sz w:val="28"/>
+        </w:rPr>
+        <w:t xml:space="preserve"> </w:t>
+      </w:r>
+      <w:proofErr w:type="spellStart"/>
+      <w:r>
+        <w:rPr>
+          <w:rFonts w:ascii="Times New Roman" w:hAnsi="Times New Roman" w:cs="Times New Roman"/>
+          <w:sz w:val="28"/>
+        </w:rPr>
+        <w:t>правадніка</w:t>
+      </w:r>
+      <w:proofErr w:type="spellEnd"/>
+      <w:r>
+        <w:rPr>
+          <w:rFonts w:ascii="Times New Roman" w:hAnsi="Times New Roman" w:cs="Times New Roman"/>
+          <w:sz w:val="28"/>
+        </w:rPr>
+        <w:t xml:space="preserve"> з </w:t>
+      </w:r>
+      <w:proofErr w:type="spellStart"/>
+      <w:r>
+        <w:rPr>
+          <w:rFonts w:ascii="Times New Roman" w:hAnsi="Times New Roman" w:cs="Times New Roman"/>
+          <w:sz w:val="28"/>
+        </w:rPr>
+        <w:t>пастаянным</w:t>
+      </w:r>
+      <w:proofErr w:type="spellEnd"/>
+      <w:r>
+        <w:rPr>
+          <w:rFonts w:ascii="Times New Roman" w:hAnsi="Times New Roman" w:cs="Times New Roman"/>
+          <w:sz w:val="28"/>
+        </w:rPr>
+        <w:t xml:space="preserve"> токам.</w:t>
+      </w:r>
+    </w:p>
+    <w:p>
+      <w:pPr>
+        <w:spacing w:after="120" w:line="360" w:lineRule="exact"/>
+        <w:ind w:firstLine="708"/>
+        <w:jc w:val="both"/>
+        <w:rPr>
+          <w:rFonts w:ascii="Times New Roman" w:hAnsi="Times New Roman" w:cs="Times New Roman"/>
+          <w:sz w:val="28"/>
+        </w:rPr>
+      </w:pPr>
+      <w:r>
+        <w:rPr>
+          <w:rFonts w:ascii="Times New Roman" w:hAnsi="Times New Roman" w:cs="Times New Roman"/>
+          <w:sz w:val="28"/>
+        </w:rPr>
+        <w:t xml:space="preserve">Мэта работы - </w:t>
+      </w:r>
+      <w:proofErr w:type="spellStart"/>
+      <w:r>
+        <w:rPr>
+          <w:rFonts w:ascii="Times New Roman" w:hAnsi="Times New Roman" w:cs="Times New Roman"/>
+          <w:sz w:val="28"/>
+        </w:rPr>
+        <w:t>даследаванне</w:t>
+      </w:r>
+      <w:proofErr w:type="spellEnd"/>
+      <w:r>
+        <w:rPr>
+          <w:rFonts w:ascii="Times New Roman" w:hAnsi="Times New Roman" w:cs="Times New Roman"/>
+          <w:sz w:val="28"/>
+        </w:rPr>
+        <w:t xml:space="preserve"> </w:t>
+      </w:r>
+      <w:proofErr w:type="spellStart"/>
+      <w:r>
+        <w:rPr>
+          <w:rFonts w:ascii="Times New Roman" w:hAnsi="Times New Roman" w:cs="Times New Roman"/>
+          <w:sz w:val="28"/>
+        </w:rPr>
+        <w:t>ўплыву</w:t>
+      </w:r>
+      <w:proofErr w:type="spellEnd"/>
+      <w:r>
+        <w:rPr>
+          <w:rFonts w:ascii="Times New Roman" w:hAnsi="Times New Roman" w:cs="Times New Roman"/>
+          <w:sz w:val="28"/>
+        </w:rPr>
+        <w:t xml:space="preserve"> </w:t>
+      </w:r>
+      <w:proofErr w:type="spellStart"/>
+      <w:r>
+        <w:rPr>
+          <w:rFonts w:ascii="Times New Roman" w:hAnsi="Times New Roman" w:cs="Times New Roman"/>
+          <w:sz w:val="28"/>
+        </w:rPr>
+        <w:t>дыфузіі</w:t>
+      </w:r>
+      <w:proofErr w:type="spellEnd"/>
+      <w:r>
+        <w:rPr>
+          <w:rFonts w:ascii="Times New Roman" w:hAnsi="Times New Roman" w:cs="Times New Roman"/>
+          <w:sz w:val="28"/>
+        </w:rPr>
+        <w:t xml:space="preserve"> </w:t>
+      </w:r>
+      <w:proofErr w:type="spellStart"/>
+      <w:r>
+        <w:rPr>
+          <w:rFonts w:ascii="Times New Roman" w:hAnsi="Times New Roman" w:cs="Times New Roman"/>
+          <w:sz w:val="28"/>
+        </w:rPr>
+        <w:t>магнітных</w:t>
+      </w:r>
+      <w:proofErr w:type="spellEnd"/>
+      <w:r>
+        <w:rPr>
+          <w:rFonts w:ascii="Times New Roman" w:hAnsi="Times New Roman" w:cs="Times New Roman"/>
+          <w:sz w:val="28"/>
+        </w:rPr>
+        <w:t xml:space="preserve"> </w:t>
+      </w:r>
+      <w:proofErr w:type="spellStart"/>
+      <w:r>
+        <w:rPr>
+          <w:rFonts w:ascii="Times New Roman" w:hAnsi="Times New Roman" w:cs="Times New Roman"/>
+          <w:sz w:val="28"/>
+        </w:rPr>
+        <w:t>часціц</w:t>
+      </w:r>
+      <w:proofErr w:type="spellEnd"/>
+      <w:r>
+        <w:rPr>
+          <w:rFonts w:ascii="Times New Roman" w:hAnsi="Times New Roman" w:cs="Times New Roman"/>
+          <w:sz w:val="28"/>
+        </w:rPr>
+        <w:t xml:space="preserve"> на </w:t>
+      </w:r>
+      <w:proofErr w:type="spellStart"/>
+      <w:r>
+        <w:rPr>
+          <w:rFonts w:ascii="Times New Roman" w:hAnsi="Times New Roman" w:cs="Times New Roman"/>
+          <w:sz w:val="28"/>
+        </w:rPr>
+        <w:t>раўнаважкія</w:t>
+      </w:r>
+      <w:proofErr w:type="spellEnd"/>
+      <w:r>
+        <w:rPr>
+          <w:rFonts w:ascii="Times New Roman" w:hAnsi="Times New Roman" w:cs="Times New Roman"/>
+          <w:sz w:val="28"/>
+        </w:rPr>
+        <w:t xml:space="preserve"> </w:t>
+      </w:r>
+      <w:proofErr w:type="spellStart"/>
+      <w:r>
+        <w:rPr>
+          <w:rFonts w:ascii="Times New Roman" w:hAnsi="Times New Roman" w:cs="Times New Roman"/>
+          <w:sz w:val="28"/>
+        </w:rPr>
+        <w:t>восесіметрычныя</w:t>
+      </w:r>
+      <w:proofErr w:type="spellEnd"/>
+      <w:r>
+        <w:rPr>
+          <w:rFonts w:ascii="Times New Roman" w:hAnsi="Times New Roman" w:cs="Times New Roman"/>
+          <w:sz w:val="28"/>
+        </w:rPr>
+        <w:t xml:space="preserve"> формы </w:t>
+      </w:r>
+      <w:proofErr w:type="spellStart"/>
+      <w:r>
+        <w:rPr>
+          <w:rFonts w:ascii="Times New Roman" w:hAnsi="Times New Roman" w:cs="Times New Roman"/>
+          <w:sz w:val="28"/>
+        </w:rPr>
+        <w:t>свабоднай</w:t>
+      </w:r>
+      <w:proofErr w:type="spellEnd"/>
+      <w:r>
+        <w:rPr>
+          <w:rFonts w:ascii="Times New Roman" w:hAnsi="Times New Roman" w:cs="Times New Roman"/>
+          <w:sz w:val="28"/>
+        </w:rPr>
+        <w:t xml:space="preserve"> </w:t>
+      </w:r>
+      <w:proofErr w:type="spellStart"/>
+      <w:r>
+        <w:rPr>
+          <w:rFonts w:ascii="Times New Roman" w:hAnsi="Times New Roman" w:cs="Times New Roman"/>
+          <w:sz w:val="28"/>
+        </w:rPr>
+        <w:t>паверхні</w:t>
+      </w:r>
+      <w:proofErr w:type="spellEnd"/>
+      <w:r>
+        <w:rPr>
+          <w:rFonts w:ascii="Times New Roman" w:hAnsi="Times New Roman" w:cs="Times New Roman"/>
+          <w:sz w:val="28"/>
+        </w:rPr>
+        <w:t xml:space="preserve"> </w:t>
+      </w:r>
+      <w:proofErr w:type="spellStart"/>
+      <w:r>
+        <w:rPr>
+          <w:rFonts w:ascii="Times New Roman" w:hAnsi="Times New Roman" w:cs="Times New Roman"/>
+          <w:sz w:val="28"/>
+        </w:rPr>
+        <w:t>магнітнай</w:t>
+      </w:r>
+      <w:proofErr w:type="spellEnd"/>
+      <w:r>
+        <w:rPr>
+          <w:rFonts w:ascii="Times New Roman" w:hAnsi="Times New Roman" w:cs="Times New Roman"/>
+          <w:sz w:val="28"/>
+        </w:rPr>
+        <w:t xml:space="preserve"> </w:t>
+      </w:r>
+      <w:proofErr w:type="spellStart"/>
+      <w:r>
+        <w:rPr>
+          <w:rFonts w:ascii="Times New Roman" w:hAnsi="Times New Roman" w:cs="Times New Roman"/>
+          <w:sz w:val="28"/>
+        </w:rPr>
+        <w:t>вадкасці</w:t>
+      </w:r>
+      <w:proofErr w:type="spellEnd"/>
+      <w:r>
+        <w:rPr>
+          <w:rFonts w:ascii="Times New Roman" w:hAnsi="Times New Roman" w:cs="Times New Roman"/>
+          <w:sz w:val="28"/>
+        </w:rPr>
+        <w:t>.</w:t>
+      </w:r>
+    </w:p>
+    <w:p>
+      <w:pPr>
+        <w:spacing w:after="120" w:line="360" w:lineRule="exact"/>
+        <w:ind w:firstLine="708"/>
+        <w:jc w:val="both"/>
+        <w:rPr>
+          <w:rFonts w:ascii="Times New Roman" w:hAnsi="Times New Roman" w:cs="Times New Roman"/>
+          <w:sz w:val="28"/>
+        </w:rPr>
+      </w:pPr>
+      <w:r>
+        <w:rPr>
+          <w:rFonts w:ascii="Times New Roman" w:hAnsi="Times New Roman" w:cs="Times New Roman"/>
+          <w:sz w:val="28"/>
+        </w:rPr>
+        <w:t xml:space="preserve">У </w:t>
+      </w:r>
+      <w:proofErr w:type="spellStart"/>
+      <w:r>
+        <w:rPr>
+          <w:rFonts w:ascii="Times New Roman" w:hAnsi="Times New Roman" w:cs="Times New Roman"/>
+          <w:sz w:val="28"/>
+        </w:rPr>
+        <w:t>ходзе</w:t>
+      </w:r>
+      <w:proofErr w:type="spellEnd"/>
+      <w:r>
+        <w:rPr>
+          <w:rFonts w:ascii="Times New Roman" w:hAnsi="Times New Roman" w:cs="Times New Roman"/>
+          <w:sz w:val="28"/>
+        </w:rPr>
+        <w:t xml:space="preserve"> работы </w:t>
+      </w:r>
+      <w:proofErr w:type="spellStart"/>
+      <w:r>
+        <w:rPr>
+          <w:rFonts w:ascii="Times New Roman" w:hAnsi="Times New Roman" w:cs="Times New Roman"/>
+          <w:sz w:val="28"/>
+        </w:rPr>
+        <w:t>разглядаецца</w:t>
+      </w:r>
+      <w:proofErr w:type="spellEnd"/>
+      <w:r>
+        <w:rPr>
+          <w:rFonts w:ascii="Times New Roman" w:hAnsi="Times New Roman" w:cs="Times New Roman"/>
+          <w:sz w:val="28"/>
+        </w:rPr>
+        <w:t xml:space="preserve"> </w:t>
+      </w:r>
+      <w:r>
+        <w:rPr>
+          <w:rFonts w:ascii="Times New Roman" w:hAnsi="Times New Roman" w:cs="Times New Roman"/>
+          <w:sz w:val="28"/>
+          <w:lang w:val="be-BY"/>
+        </w:rPr>
+        <w:t>ў</w:t>
+      </w:r>
+      <w:proofErr w:type="spellStart"/>
+      <w:r>
+        <w:rPr>
+          <w:rFonts w:ascii="Times New Roman" w:hAnsi="Times New Roman" w:cs="Times New Roman"/>
+          <w:sz w:val="28"/>
+        </w:rPr>
+        <w:t>раўн</w:t>
+      </w:r>
+      <w:proofErr w:type="spellEnd"/>
+      <w:r>
+        <w:rPr>
+          <w:rFonts w:ascii="Times New Roman" w:hAnsi="Times New Roman" w:cs="Times New Roman"/>
+          <w:sz w:val="28"/>
+          <w:lang w:val="be-BY"/>
+        </w:rPr>
+        <w:t>е</w:t>
+      </w:r>
+      <w:proofErr w:type="spellStart"/>
+      <w:r>
+        <w:rPr>
+          <w:rFonts w:ascii="Times New Roman" w:hAnsi="Times New Roman" w:cs="Times New Roman"/>
+          <w:sz w:val="28"/>
+        </w:rPr>
+        <w:t>нне</w:t>
+      </w:r>
+      <w:proofErr w:type="spellEnd"/>
+      <w:r>
+        <w:rPr>
+          <w:rFonts w:ascii="Times New Roman" w:hAnsi="Times New Roman" w:cs="Times New Roman"/>
+          <w:sz w:val="28"/>
+        </w:rPr>
+        <w:t xml:space="preserve"> для </w:t>
+      </w:r>
+      <w:proofErr w:type="spellStart"/>
+      <w:r>
+        <w:rPr>
+          <w:rFonts w:ascii="Times New Roman" w:hAnsi="Times New Roman" w:cs="Times New Roman"/>
+          <w:sz w:val="28"/>
+        </w:rPr>
+        <w:t>знаходжання</w:t>
+      </w:r>
+      <w:proofErr w:type="spellEnd"/>
+      <w:r>
+        <w:rPr>
+          <w:rFonts w:ascii="Times New Roman" w:hAnsi="Times New Roman" w:cs="Times New Roman"/>
+          <w:sz w:val="28"/>
+        </w:rPr>
+        <w:t xml:space="preserve"> </w:t>
+      </w:r>
+      <w:proofErr w:type="spellStart"/>
+      <w:r>
+        <w:rPr>
+          <w:rFonts w:ascii="Times New Roman" w:hAnsi="Times New Roman" w:cs="Times New Roman"/>
+          <w:sz w:val="28"/>
+        </w:rPr>
+        <w:t>раўнаважкай</w:t>
+      </w:r>
+      <w:proofErr w:type="spellEnd"/>
+      <w:r>
+        <w:rPr>
+          <w:rFonts w:ascii="Times New Roman" w:hAnsi="Times New Roman" w:cs="Times New Roman"/>
+          <w:sz w:val="28"/>
+        </w:rPr>
+        <w:t xml:space="preserve"> формы </w:t>
+      </w:r>
+      <w:proofErr w:type="spellStart"/>
+      <w:r>
+        <w:rPr>
+          <w:rFonts w:ascii="Times New Roman" w:hAnsi="Times New Roman" w:cs="Times New Roman"/>
+          <w:sz w:val="28"/>
+        </w:rPr>
+        <w:t>магнітн</w:t>
+      </w:r>
+      <w:proofErr w:type="spellEnd"/>
+      <w:r>
+        <w:rPr>
+          <w:rFonts w:ascii="Times New Roman" w:hAnsi="Times New Roman" w:cs="Times New Roman"/>
+          <w:sz w:val="28"/>
+          <w:lang w:val="be-BY"/>
+        </w:rPr>
+        <w:t>ай</w:t>
+      </w:r>
+      <w:r>
+        <w:rPr>
+          <w:rFonts w:ascii="Times New Roman" w:hAnsi="Times New Roman" w:cs="Times New Roman"/>
+          <w:sz w:val="28"/>
+        </w:rPr>
+        <w:t xml:space="preserve"> </w:t>
+      </w:r>
+      <w:proofErr w:type="spellStart"/>
+      <w:r>
+        <w:rPr>
+          <w:rFonts w:ascii="Times New Roman" w:hAnsi="Times New Roman" w:cs="Times New Roman"/>
+          <w:sz w:val="28"/>
+        </w:rPr>
+        <w:t>вадкасц</w:t>
+      </w:r>
+      <w:proofErr w:type="spellEnd"/>
+      <w:r>
+        <w:rPr>
+          <w:rFonts w:ascii="Times New Roman" w:hAnsi="Times New Roman" w:cs="Times New Roman"/>
+          <w:sz w:val="28"/>
+          <w:lang w:val="be-BY"/>
+        </w:rPr>
+        <w:t>і</w:t>
+      </w:r>
+      <w:r>
+        <w:rPr>
+          <w:rFonts w:ascii="Times New Roman" w:hAnsi="Times New Roman" w:cs="Times New Roman"/>
+          <w:sz w:val="28"/>
+        </w:rPr>
+        <w:t xml:space="preserve"> з </w:t>
+      </w:r>
+      <w:proofErr w:type="spellStart"/>
+      <w:r>
+        <w:rPr>
+          <w:rFonts w:ascii="Times New Roman" w:hAnsi="Times New Roman" w:cs="Times New Roman"/>
+          <w:sz w:val="28"/>
+        </w:rPr>
+        <w:t>улікам</w:t>
+      </w:r>
+      <w:proofErr w:type="spellEnd"/>
+      <w:r>
+        <w:rPr>
+          <w:rFonts w:ascii="Times New Roman" w:hAnsi="Times New Roman" w:cs="Times New Roman"/>
+          <w:sz w:val="28"/>
+        </w:rPr>
+        <w:t xml:space="preserve"> </w:t>
+      </w:r>
+      <w:proofErr w:type="spellStart"/>
+      <w:r>
+        <w:rPr>
+          <w:rFonts w:ascii="Times New Roman" w:hAnsi="Times New Roman" w:cs="Times New Roman"/>
+          <w:sz w:val="28"/>
+        </w:rPr>
+        <w:t>неаднароднай</w:t>
+      </w:r>
+      <w:proofErr w:type="spellEnd"/>
+      <w:r>
+        <w:rPr>
+          <w:rFonts w:ascii="Times New Roman" w:hAnsi="Times New Roman" w:cs="Times New Roman"/>
+          <w:sz w:val="28"/>
+        </w:rPr>
+        <w:t xml:space="preserve"> </w:t>
+      </w:r>
+      <w:proofErr w:type="spellStart"/>
+      <w:r>
+        <w:rPr>
+          <w:rFonts w:ascii="Times New Roman" w:hAnsi="Times New Roman" w:cs="Times New Roman"/>
+          <w:sz w:val="28"/>
+        </w:rPr>
+        <w:t>канцэнтрацыі</w:t>
+      </w:r>
+      <w:proofErr w:type="spellEnd"/>
+      <w:r>
+        <w:rPr>
+          <w:rFonts w:ascii="Times New Roman" w:hAnsi="Times New Roman" w:cs="Times New Roman"/>
+          <w:sz w:val="28"/>
+        </w:rPr>
+        <w:t xml:space="preserve"> </w:t>
+      </w:r>
+      <w:proofErr w:type="spellStart"/>
+      <w:r>
+        <w:rPr>
+          <w:rFonts w:ascii="Times New Roman" w:hAnsi="Times New Roman" w:cs="Times New Roman"/>
+          <w:sz w:val="28"/>
+        </w:rPr>
+        <w:t>магнітных</w:t>
+      </w:r>
+      <w:proofErr w:type="spellEnd"/>
+      <w:r>
+        <w:rPr>
+          <w:rFonts w:ascii="Times New Roman" w:hAnsi="Times New Roman" w:cs="Times New Roman"/>
+          <w:sz w:val="28"/>
+        </w:rPr>
+        <w:t xml:space="preserve"> </w:t>
+      </w:r>
+      <w:proofErr w:type="spellStart"/>
+      <w:r>
+        <w:rPr>
+          <w:rFonts w:ascii="Times New Roman" w:hAnsi="Times New Roman" w:cs="Times New Roman"/>
+          <w:sz w:val="28"/>
+        </w:rPr>
+        <w:t>часціц</w:t>
+      </w:r>
+      <w:proofErr w:type="spellEnd"/>
+      <w:r>
+        <w:rPr>
+          <w:rFonts w:ascii="Times New Roman" w:hAnsi="Times New Roman" w:cs="Times New Roman"/>
+          <w:sz w:val="28"/>
+        </w:rPr>
+        <w:t xml:space="preserve"> </w:t>
+      </w:r>
+      <w:r>
+        <w:rPr>
+          <w:rFonts w:ascii="Times New Roman" w:hAnsi="Times New Roman" w:cs="Times New Roman"/>
+          <w:sz w:val="28"/>
+          <w:lang w:val="be-BY"/>
+        </w:rPr>
+        <w:t>у</w:t>
+      </w:r>
+      <w:r>
+        <w:rPr>
+          <w:rFonts w:ascii="Times New Roman" w:hAnsi="Times New Roman" w:cs="Times New Roman"/>
+          <w:sz w:val="28"/>
+        </w:rPr>
+        <w:t xml:space="preserve"> </w:t>
+      </w:r>
+      <w:proofErr w:type="spellStart"/>
+      <w:r>
+        <w:rPr>
+          <w:rFonts w:ascii="Times New Roman" w:hAnsi="Times New Roman" w:cs="Times New Roman"/>
+          <w:sz w:val="28"/>
+        </w:rPr>
+        <w:t>вадкасці-носьбіце</w:t>
+      </w:r>
+      <w:proofErr w:type="spellEnd"/>
+      <w:r>
+        <w:rPr>
+          <w:rFonts w:ascii="Times New Roman" w:hAnsi="Times New Roman" w:cs="Times New Roman"/>
+          <w:sz w:val="28"/>
+        </w:rPr>
+        <w:t xml:space="preserve">. З </w:t>
+      </w:r>
+      <w:proofErr w:type="spellStart"/>
+      <w:r>
+        <w:rPr>
+          <w:rFonts w:ascii="Times New Roman" w:hAnsi="Times New Roman" w:cs="Times New Roman"/>
+          <w:sz w:val="28"/>
+        </w:rPr>
+        <w:t>улікам</w:t>
+      </w:r>
+      <w:proofErr w:type="spellEnd"/>
+      <w:r>
+        <w:rPr>
+          <w:rFonts w:ascii="Times New Roman" w:hAnsi="Times New Roman" w:cs="Times New Roman"/>
+          <w:sz w:val="28"/>
+        </w:rPr>
+        <w:t xml:space="preserve"> </w:t>
+      </w:r>
+      <w:proofErr w:type="spellStart"/>
+      <w:r>
+        <w:rPr>
+          <w:rFonts w:ascii="Times New Roman" w:hAnsi="Times New Roman" w:cs="Times New Roman"/>
+          <w:sz w:val="28"/>
+        </w:rPr>
+        <w:t>межавых</w:t>
+      </w:r>
+      <w:proofErr w:type="spellEnd"/>
+      <w:r>
+        <w:rPr>
+          <w:rFonts w:ascii="Times New Roman" w:hAnsi="Times New Roman" w:cs="Times New Roman"/>
+          <w:sz w:val="28"/>
+        </w:rPr>
+        <w:t xml:space="preserve"> </w:t>
+      </w:r>
+      <w:proofErr w:type="spellStart"/>
+      <w:r>
+        <w:rPr>
+          <w:rFonts w:ascii="Times New Roman" w:hAnsi="Times New Roman" w:cs="Times New Roman"/>
+          <w:sz w:val="28"/>
+        </w:rPr>
+        <w:t>умоў</w:t>
+      </w:r>
+      <w:proofErr w:type="spellEnd"/>
+      <w:r>
+        <w:rPr>
+          <w:rFonts w:ascii="Times New Roman" w:hAnsi="Times New Roman" w:cs="Times New Roman"/>
+          <w:sz w:val="28"/>
+        </w:rPr>
+        <w:t xml:space="preserve"> </w:t>
+      </w:r>
+      <w:proofErr w:type="spellStart"/>
+      <w:r>
+        <w:rPr>
+          <w:rFonts w:ascii="Times New Roman" w:hAnsi="Times New Roman" w:cs="Times New Roman"/>
+          <w:sz w:val="28"/>
+        </w:rPr>
+        <w:t>пабудавана</w:t>
+      </w:r>
+      <w:proofErr w:type="spellEnd"/>
+      <w:r>
+        <w:rPr>
+          <w:rFonts w:ascii="Times New Roman" w:hAnsi="Times New Roman" w:cs="Times New Roman"/>
+          <w:sz w:val="28"/>
+        </w:rPr>
+        <w:t xml:space="preserve"> </w:t>
+      </w:r>
+      <w:proofErr w:type="spellStart"/>
+      <w:r>
+        <w:rPr>
+          <w:rFonts w:ascii="Times New Roman" w:hAnsi="Times New Roman" w:cs="Times New Roman"/>
+          <w:sz w:val="28"/>
+        </w:rPr>
+        <w:t>краявая</w:t>
+      </w:r>
+      <w:proofErr w:type="spellEnd"/>
+      <w:r>
+        <w:rPr>
+          <w:rFonts w:ascii="Times New Roman" w:hAnsi="Times New Roman" w:cs="Times New Roman"/>
+          <w:sz w:val="28"/>
+        </w:rPr>
+        <w:t xml:space="preserve"> задача, </w:t>
+      </w:r>
+      <w:proofErr w:type="spellStart"/>
+      <w:r>
+        <w:rPr>
+          <w:rFonts w:ascii="Times New Roman" w:hAnsi="Times New Roman" w:cs="Times New Roman"/>
+          <w:sz w:val="28"/>
+        </w:rPr>
+        <w:t>рашэнне</w:t>
+      </w:r>
+      <w:proofErr w:type="spellEnd"/>
+      <w:r>
+        <w:rPr>
+          <w:rFonts w:ascii="Times New Roman" w:hAnsi="Times New Roman" w:cs="Times New Roman"/>
+          <w:sz w:val="28"/>
+        </w:rPr>
+        <w:t xml:space="preserve"> </w:t>
+      </w:r>
+      <w:proofErr w:type="spellStart"/>
+      <w:r>
+        <w:rPr>
+          <w:rFonts w:ascii="Times New Roman" w:hAnsi="Times New Roman" w:cs="Times New Roman"/>
+          <w:sz w:val="28"/>
+        </w:rPr>
+        <w:t>якой</w:t>
+      </w:r>
+      <w:proofErr w:type="spellEnd"/>
+      <w:r>
+        <w:rPr>
+          <w:rFonts w:ascii="Times New Roman" w:hAnsi="Times New Roman" w:cs="Times New Roman"/>
+          <w:sz w:val="28"/>
+        </w:rPr>
+        <w:t xml:space="preserve"> </w:t>
+      </w:r>
+      <w:proofErr w:type="spellStart"/>
+      <w:r>
+        <w:rPr>
+          <w:rFonts w:ascii="Times New Roman" w:hAnsi="Times New Roman" w:cs="Times New Roman"/>
+          <w:sz w:val="28"/>
+        </w:rPr>
+        <w:t>знаходзіцца</w:t>
+      </w:r>
+      <w:proofErr w:type="spellEnd"/>
+      <w:r>
+        <w:rPr>
+          <w:rFonts w:ascii="Times New Roman" w:hAnsi="Times New Roman" w:cs="Times New Roman"/>
+          <w:sz w:val="28"/>
+        </w:rPr>
+        <w:t xml:space="preserve"> з </w:t>
+      </w:r>
+      <w:proofErr w:type="spellStart"/>
+      <w:r>
+        <w:rPr>
+          <w:rFonts w:ascii="Times New Roman" w:hAnsi="Times New Roman" w:cs="Times New Roman"/>
+          <w:sz w:val="28"/>
+        </w:rPr>
+        <w:t>дапамогай</w:t>
+      </w:r>
+      <w:proofErr w:type="spellEnd"/>
+      <w:r>
+        <w:rPr>
+          <w:rFonts w:ascii="Times New Roman" w:hAnsi="Times New Roman" w:cs="Times New Roman"/>
+          <w:sz w:val="28"/>
+        </w:rPr>
+        <w:t xml:space="preserve"> </w:t>
+      </w:r>
+      <w:r>
+        <w:rPr>
+          <w:rFonts w:ascii="Times New Roman" w:hAnsi="Times New Roman" w:cs="Times New Roman"/>
+          <w:sz w:val="28"/>
+          <w:lang w:val="be-BY"/>
+        </w:rPr>
+        <w:t>вылічальных</w:t>
+      </w:r>
+      <w:r>
+        <w:rPr>
+          <w:rFonts w:ascii="Times New Roman" w:hAnsi="Times New Roman" w:cs="Times New Roman"/>
+          <w:sz w:val="28"/>
+        </w:rPr>
+        <w:t xml:space="preserve"> </w:t>
+      </w:r>
+      <w:proofErr w:type="spellStart"/>
+      <w:r>
+        <w:rPr>
+          <w:rFonts w:ascii="Times New Roman" w:hAnsi="Times New Roman" w:cs="Times New Roman"/>
+          <w:sz w:val="28"/>
+        </w:rPr>
+        <w:t>метадаў</w:t>
+      </w:r>
+      <w:proofErr w:type="spellEnd"/>
+      <w:r>
+        <w:rPr>
+          <w:rFonts w:ascii="Times New Roman" w:hAnsi="Times New Roman" w:cs="Times New Roman"/>
+          <w:sz w:val="28"/>
+        </w:rPr>
+        <w:t xml:space="preserve">. </w:t>
+      </w:r>
+      <w:proofErr w:type="spellStart"/>
+      <w:r>
+        <w:rPr>
+          <w:rFonts w:ascii="Times New Roman" w:hAnsi="Times New Roman" w:cs="Times New Roman"/>
+          <w:sz w:val="28"/>
+        </w:rPr>
+        <w:t>Пабудаваны</w:t>
+      </w:r>
+      <w:proofErr w:type="spellEnd"/>
+      <w:r>
+        <w:rPr>
+          <w:rFonts w:ascii="Times New Roman" w:hAnsi="Times New Roman" w:cs="Times New Roman"/>
+          <w:sz w:val="28"/>
+        </w:rPr>
+        <w:t xml:space="preserve"> </w:t>
+      </w:r>
+      <w:proofErr w:type="spellStart"/>
+      <w:r>
+        <w:rPr>
+          <w:rFonts w:ascii="Times New Roman" w:hAnsi="Times New Roman" w:cs="Times New Roman"/>
+          <w:sz w:val="28"/>
+        </w:rPr>
+        <w:t>дзве</w:t>
+      </w:r>
+      <w:proofErr w:type="spellEnd"/>
+      <w:r>
+        <w:rPr>
+          <w:rFonts w:ascii="Times New Roman" w:hAnsi="Times New Roman" w:cs="Times New Roman"/>
+          <w:sz w:val="28"/>
+        </w:rPr>
+        <w:t xml:space="preserve"> </w:t>
+      </w:r>
+      <w:proofErr w:type="spellStart"/>
+      <w:r>
+        <w:rPr>
+          <w:rFonts w:ascii="Times New Roman" w:hAnsi="Times New Roman" w:cs="Times New Roman"/>
+          <w:sz w:val="28"/>
+        </w:rPr>
+        <w:t>рознасныя</w:t>
+      </w:r>
+      <w:proofErr w:type="spellEnd"/>
+      <w:r>
+        <w:rPr>
+          <w:rFonts w:ascii="Times New Roman" w:hAnsi="Times New Roman" w:cs="Times New Roman"/>
+          <w:sz w:val="28"/>
+        </w:rPr>
+        <w:t xml:space="preserve"> схемы для </w:t>
+      </w:r>
+      <w:proofErr w:type="spellStart"/>
+      <w:r>
+        <w:rPr>
+          <w:rFonts w:ascii="Times New Roman" w:hAnsi="Times New Roman" w:cs="Times New Roman"/>
+          <w:sz w:val="28"/>
+        </w:rPr>
+        <w:t>вырашэння</w:t>
+      </w:r>
+      <w:proofErr w:type="spellEnd"/>
+      <w:r>
+        <w:rPr>
+          <w:rFonts w:ascii="Times New Roman" w:hAnsi="Times New Roman" w:cs="Times New Roman"/>
+          <w:sz w:val="28"/>
+        </w:rPr>
+        <w:t xml:space="preserve"> </w:t>
+      </w:r>
+      <w:proofErr w:type="spellStart"/>
+      <w:r>
+        <w:rPr>
+          <w:rFonts w:ascii="Times New Roman" w:hAnsi="Times New Roman" w:cs="Times New Roman"/>
+          <w:sz w:val="28"/>
+        </w:rPr>
+        <w:t>пастаўленай</w:t>
+      </w:r>
+      <w:proofErr w:type="spellEnd"/>
+      <w:r>
+        <w:rPr>
+          <w:rFonts w:ascii="Times New Roman" w:hAnsi="Times New Roman" w:cs="Times New Roman"/>
+          <w:sz w:val="28"/>
+        </w:rPr>
+        <w:t xml:space="preserve"> </w:t>
+      </w:r>
+      <w:proofErr w:type="spellStart"/>
+      <w:r>
+        <w:rPr>
+          <w:rFonts w:ascii="Times New Roman" w:hAnsi="Times New Roman" w:cs="Times New Roman"/>
+          <w:sz w:val="28"/>
+        </w:rPr>
+        <w:t>задачы</w:t>
+      </w:r>
+      <w:proofErr w:type="spellEnd"/>
+      <w:r>
+        <w:rPr>
+          <w:rFonts w:ascii="Times New Roman" w:hAnsi="Times New Roman" w:cs="Times New Roman"/>
+          <w:sz w:val="28"/>
+        </w:rPr>
+        <w:t xml:space="preserve"> і </w:t>
+      </w:r>
+      <w:proofErr w:type="spellStart"/>
+      <w:r>
+        <w:rPr>
+          <w:rFonts w:ascii="Times New Roman" w:hAnsi="Times New Roman" w:cs="Times New Roman"/>
+          <w:sz w:val="28"/>
+        </w:rPr>
+        <w:t>адпаведныя</w:t>
+      </w:r>
+      <w:proofErr w:type="spellEnd"/>
+      <w:r>
+        <w:rPr>
+          <w:rFonts w:ascii="Times New Roman" w:hAnsi="Times New Roman" w:cs="Times New Roman"/>
+          <w:sz w:val="28"/>
+        </w:rPr>
+        <w:t xml:space="preserve"> </w:t>
+      </w:r>
+      <w:proofErr w:type="spellStart"/>
+      <w:r>
+        <w:rPr>
+          <w:rFonts w:ascii="Times New Roman" w:hAnsi="Times New Roman" w:cs="Times New Roman"/>
+          <w:sz w:val="28"/>
+        </w:rPr>
+        <w:t>ім</w:t>
+      </w:r>
+      <w:proofErr w:type="spellEnd"/>
+      <w:r>
+        <w:rPr>
+          <w:rFonts w:ascii="Times New Roman" w:hAnsi="Times New Roman" w:cs="Times New Roman"/>
+          <w:sz w:val="28"/>
+        </w:rPr>
+        <w:t xml:space="preserve"> </w:t>
+      </w:r>
+      <w:proofErr w:type="spellStart"/>
+      <w:r>
+        <w:rPr>
+          <w:rFonts w:ascii="Times New Roman" w:hAnsi="Times New Roman" w:cs="Times New Roman"/>
+          <w:sz w:val="28"/>
+        </w:rPr>
+        <w:t>алгарытмы</w:t>
+      </w:r>
+      <w:proofErr w:type="spellEnd"/>
+      <w:r>
+        <w:rPr>
+          <w:rFonts w:ascii="Times New Roman" w:hAnsi="Times New Roman" w:cs="Times New Roman"/>
+          <w:sz w:val="28"/>
+        </w:rPr>
+        <w:t xml:space="preserve">. </w:t>
+      </w:r>
+      <w:proofErr w:type="spellStart"/>
+      <w:r>
+        <w:rPr>
+          <w:rFonts w:ascii="Times New Roman" w:hAnsi="Times New Roman" w:cs="Times New Roman"/>
+          <w:sz w:val="28"/>
+        </w:rPr>
+        <w:t>Таксама</w:t>
+      </w:r>
+      <w:proofErr w:type="spellEnd"/>
+      <w:r>
+        <w:rPr>
+          <w:rFonts w:ascii="Times New Roman" w:hAnsi="Times New Roman" w:cs="Times New Roman"/>
+          <w:sz w:val="28"/>
+        </w:rPr>
+        <w:t xml:space="preserve"> </w:t>
+      </w:r>
+      <w:proofErr w:type="spellStart"/>
+      <w:r>
+        <w:rPr>
+          <w:rFonts w:ascii="Times New Roman" w:hAnsi="Times New Roman" w:cs="Times New Roman"/>
+          <w:sz w:val="28"/>
+        </w:rPr>
+        <w:t>вырабляецца</w:t>
+      </w:r>
+      <w:proofErr w:type="spellEnd"/>
+      <w:r>
+        <w:rPr>
+          <w:rFonts w:ascii="Times New Roman" w:hAnsi="Times New Roman" w:cs="Times New Roman"/>
+          <w:sz w:val="28"/>
+        </w:rPr>
+        <w:t xml:space="preserve"> </w:t>
+      </w:r>
+      <w:proofErr w:type="spellStart"/>
+      <w:r>
+        <w:rPr>
+          <w:rFonts w:ascii="Times New Roman" w:hAnsi="Times New Roman" w:cs="Times New Roman"/>
+          <w:sz w:val="28"/>
+        </w:rPr>
+        <w:t>параўнальны</w:t>
+      </w:r>
+      <w:proofErr w:type="spellEnd"/>
+      <w:r>
+        <w:rPr>
+          <w:rFonts w:ascii="Times New Roman" w:hAnsi="Times New Roman" w:cs="Times New Roman"/>
+          <w:sz w:val="28"/>
+        </w:rPr>
+        <w:t xml:space="preserve"> </w:t>
+      </w:r>
+      <w:proofErr w:type="spellStart"/>
+      <w:r>
+        <w:rPr>
+          <w:rFonts w:ascii="Times New Roman" w:hAnsi="Times New Roman" w:cs="Times New Roman"/>
+          <w:sz w:val="28"/>
+        </w:rPr>
+        <w:t>аналіз</w:t>
+      </w:r>
+      <w:proofErr w:type="spellEnd"/>
+      <w:r>
+        <w:rPr>
+          <w:rFonts w:ascii="Times New Roman" w:hAnsi="Times New Roman" w:cs="Times New Roman"/>
+          <w:sz w:val="28"/>
+        </w:rPr>
+        <w:t xml:space="preserve"> </w:t>
+      </w:r>
+      <w:proofErr w:type="spellStart"/>
+      <w:r>
+        <w:rPr>
+          <w:rFonts w:ascii="Times New Roman" w:hAnsi="Times New Roman" w:cs="Times New Roman"/>
+          <w:sz w:val="28"/>
+        </w:rPr>
+        <w:t>лікавых</w:t>
+      </w:r>
+      <w:proofErr w:type="spellEnd"/>
+      <w:r>
+        <w:rPr>
+          <w:rFonts w:ascii="Times New Roman" w:hAnsi="Times New Roman" w:cs="Times New Roman"/>
+          <w:sz w:val="28"/>
+        </w:rPr>
+        <w:t xml:space="preserve"> </w:t>
+      </w:r>
+      <w:proofErr w:type="spellStart"/>
+      <w:r>
+        <w:rPr>
+          <w:rFonts w:ascii="Times New Roman" w:hAnsi="Times New Roman" w:cs="Times New Roman"/>
+          <w:sz w:val="28"/>
+        </w:rPr>
+        <w:t>вынікаў</w:t>
+      </w:r>
+      <w:proofErr w:type="spellEnd"/>
+      <w:r>
+        <w:rPr>
+          <w:rFonts w:ascii="Times New Roman" w:hAnsi="Times New Roman" w:cs="Times New Roman"/>
+          <w:sz w:val="28"/>
+        </w:rPr>
+        <w:t xml:space="preserve">, </w:t>
+      </w:r>
+      <w:proofErr w:type="spellStart"/>
+      <w:r>
+        <w:rPr>
+          <w:rFonts w:ascii="Times New Roman" w:hAnsi="Times New Roman" w:cs="Times New Roman"/>
+          <w:sz w:val="28"/>
+        </w:rPr>
+        <w:t>атрыманых</w:t>
+      </w:r>
+      <w:proofErr w:type="spellEnd"/>
+      <w:r>
+        <w:rPr>
+          <w:rFonts w:ascii="Times New Roman" w:hAnsi="Times New Roman" w:cs="Times New Roman"/>
+          <w:sz w:val="28"/>
+        </w:rPr>
+        <w:t xml:space="preserve"> </w:t>
+      </w:r>
+      <w:proofErr w:type="spellStart"/>
+      <w:r>
+        <w:rPr>
+          <w:rFonts w:ascii="Times New Roman" w:hAnsi="Times New Roman" w:cs="Times New Roman"/>
+          <w:sz w:val="28"/>
+        </w:rPr>
+        <w:t>пры</w:t>
+      </w:r>
+      <w:proofErr w:type="spellEnd"/>
+      <w:r>
+        <w:rPr>
+          <w:rFonts w:ascii="Times New Roman" w:hAnsi="Times New Roman" w:cs="Times New Roman"/>
+          <w:sz w:val="28"/>
+        </w:rPr>
+        <w:t xml:space="preserve"> </w:t>
+      </w:r>
+      <w:proofErr w:type="spellStart"/>
+      <w:r>
+        <w:rPr>
+          <w:rFonts w:ascii="Times New Roman" w:hAnsi="Times New Roman" w:cs="Times New Roman"/>
+          <w:sz w:val="28"/>
+        </w:rPr>
+        <w:t>ўліку</w:t>
+      </w:r>
+      <w:proofErr w:type="spellEnd"/>
+      <w:r>
+        <w:rPr>
+          <w:rFonts w:ascii="Times New Roman" w:hAnsi="Times New Roman" w:cs="Times New Roman"/>
+          <w:sz w:val="28"/>
+        </w:rPr>
+        <w:t xml:space="preserve"> </w:t>
+      </w:r>
+      <w:proofErr w:type="spellStart"/>
+      <w:r>
+        <w:rPr>
+          <w:rFonts w:ascii="Times New Roman" w:hAnsi="Times New Roman" w:cs="Times New Roman"/>
+          <w:sz w:val="28"/>
+        </w:rPr>
+        <w:t>неаднастайнасці</w:t>
+      </w:r>
+      <w:proofErr w:type="spellEnd"/>
+      <w:r>
+        <w:rPr>
+          <w:rFonts w:ascii="Times New Roman" w:hAnsi="Times New Roman" w:cs="Times New Roman"/>
+          <w:sz w:val="28"/>
+        </w:rPr>
+        <w:t xml:space="preserve"> </w:t>
+      </w:r>
+      <w:proofErr w:type="spellStart"/>
+      <w:r>
+        <w:rPr>
+          <w:rFonts w:ascii="Times New Roman" w:hAnsi="Times New Roman" w:cs="Times New Roman"/>
+          <w:sz w:val="28"/>
+        </w:rPr>
+        <w:t>канцэнтрацыі</w:t>
+      </w:r>
+      <w:proofErr w:type="spellEnd"/>
+      <w:r>
+        <w:rPr>
+          <w:rFonts w:ascii="Times New Roman" w:hAnsi="Times New Roman" w:cs="Times New Roman"/>
+          <w:sz w:val="28"/>
+        </w:rPr>
+        <w:t xml:space="preserve"> і без. </w:t>
+      </w:r>
+      <w:proofErr w:type="spellStart"/>
+      <w:r>
+        <w:rPr>
+          <w:rFonts w:ascii="Times New Roman" w:hAnsi="Times New Roman" w:cs="Times New Roman"/>
+          <w:sz w:val="28"/>
+        </w:rPr>
+        <w:t>Акрамя</w:t>
+      </w:r>
+      <w:proofErr w:type="spellEnd"/>
+      <w:r>
+        <w:rPr>
+          <w:rFonts w:ascii="Times New Roman" w:hAnsi="Times New Roman" w:cs="Times New Roman"/>
+          <w:sz w:val="28"/>
+        </w:rPr>
+        <w:t xml:space="preserve"> </w:t>
+      </w:r>
+      <w:proofErr w:type="spellStart"/>
+      <w:r>
+        <w:rPr>
+          <w:rFonts w:ascii="Times New Roman" w:hAnsi="Times New Roman" w:cs="Times New Roman"/>
+          <w:sz w:val="28"/>
+        </w:rPr>
+        <w:t>таго</w:t>
+      </w:r>
+      <w:proofErr w:type="spellEnd"/>
+      <w:r>
+        <w:rPr>
+          <w:rFonts w:ascii="Times New Roman" w:hAnsi="Times New Roman" w:cs="Times New Roman"/>
+          <w:sz w:val="28"/>
+        </w:rPr>
+        <w:t xml:space="preserve">, </w:t>
+      </w:r>
+      <w:proofErr w:type="spellStart"/>
+      <w:r>
+        <w:rPr>
+          <w:rFonts w:ascii="Times New Roman" w:hAnsi="Times New Roman" w:cs="Times New Roman"/>
+          <w:sz w:val="28"/>
+        </w:rPr>
+        <w:t>разглядаецца</w:t>
+      </w:r>
+      <w:proofErr w:type="spellEnd"/>
+      <w:r>
+        <w:rPr>
+          <w:rFonts w:ascii="Times New Roman" w:hAnsi="Times New Roman" w:cs="Times New Roman"/>
+          <w:sz w:val="28"/>
+        </w:rPr>
+        <w:t xml:space="preserve"> </w:t>
+      </w:r>
+      <w:proofErr w:type="spellStart"/>
+      <w:r>
+        <w:rPr>
+          <w:rFonts w:ascii="Times New Roman" w:hAnsi="Times New Roman" w:cs="Times New Roman"/>
+          <w:sz w:val="28"/>
+        </w:rPr>
+        <w:t>параўнанне</w:t>
+      </w:r>
+      <w:proofErr w:type="spellEnd"/>
+      <w:r>
+        <w:rPr>
+          <w:rFonts w:ascii="Times New Roman" w:hAnsi="Times New Roman" w:cs="Times New Roman"/>
+          <w:sz w:val="28"/>
+        </w:rPr>
+        <w:t xml:space="preserve"> </w:t>
+      </w:r>
+      <w:proofErr w:type="spellStart"/>
+      <w:r>
+        <w:rPr>
+          <w:rFonts w:ascii="Times New Roman" w:hAnsi="Times New Roman" w:cs="Times New Roman"/>
+          <w:sz w:val="28"/>
+        </w:rPr>
+        <w:t>лікавых</w:t>
+      </w:r>
+      <w:proofErr w:type="spellEnd"/>
+      <w:r>
+        <w:rPr>
+          <w:rFonts w:ascii="Times New Roman" w:hAnsi="Times New Roman" w:cs="Times New Roman"/>
+          <w:sz w:val="28"/>
+        </w:rPr>
+        <w:t xml:space="preserve"> </w:t>
+      </w:r>
+      <w:proofErr w:type="spellStart"/>
+      <w:r>
+        <w:rPr>
+          <w:rFonts w:ascii="Times New Roman" w:hAnsi="Times New Roman" w:cs="Times New Roman"/>
+          <w:sz w:val="28"/>
+        </w:rPr>
+        <w:t>вынікаў</w:t>
+      </w:r>
+      <w:proofErr w:type="spellEnd"/>
+      <w:r>
+        <w:rPr>
+          <w:rFonts w:ascii="Times New Roman" w:hAnsi="Times New Roman" w:cs="Times New Roman"/>
+          <w:sz w:val="28"/>
+        </w:rPr>
+        <w:t xml:space="preserve">, </w:t>
+      </w:r>
+      <w:proofErr w:type="spellStart"/>
+      <w:r>
+        <w:rPr>
+          <w:rFonts w:ascii="Times New Roman" w:hAnsi="Times New Roman" w:cs="Times New Roman"/>
+          <w:sz w:val="28"/>
+        </w:rPr>
+        <w:t>атрыманых</w:t>
+      </w:r>
+      <w:proofErr w:type="spellEnd"/>
+      <w:r>
+        <w:rPr>
+          <w:rFonts w:ascii="Times New Roman" w:hAnsi="Times New Roman" w:cs="Times New Roman"/>
+          <w:sz w:val="28"/>
+        </w:rPr>
+        <w:t xml:space="preserve"> </w:t>
+      </w:r>
+      <w:proofErr w:type="spellStart"/>
+      <w:r>
+        <w:rPr>
+          <w:rFonts w:ascii="Times New Roman" w:hAnsi="Times New Roman" w:cs="Times New Roman"/>
+          <w:sz w:val="28"/>
+        </w:rPr>
+        <w:t>рознымі</w:t>
+      </w:r>
+      <w:proofErr w:type="spellEnd"/>
+      <w:r>
+        <w:rPr>
+          <w:rFonts w:ascii="Times New Roman" w:hAnsi="Times New Roman" w:cs="Times New Roman"/>
+          <w:sz w:val="28"/>
+        </w:rPr>
+        <w:t xml:space="preserve"> </w:t>
+      </w:r>
+      <w:proofErr w:type="spellStart"/>
+      <w:r>
+        <w:rPr>
+          <w:rFonts w:ascii="Times New Roman" w:hAnsi="Times New Roman" w:cs="Times New Roman"/>
+          <w:sz w:val="28"/>
+        </w:rPr>
+        <w:t>алгарытмамі</w:t>
+      </w:r>
+      <w:proofErr w:type="spellEnd"/>
+      <w:r>
+        <w:rPr>
+          <w:rFonts w:ascii="Times New Roman" w:hAnsi="Times New Roman" w:cs="Times New Roman"/>
+          <w:sz w:val="28"/>
+        </w:rPr>
+        <w:t xml:space="preserve">, а </w:t>
+      </w:r>
+      <w:proofErr w:type="spellStart"/>
+      <w:r>
+        <w:rPr>
+          <w:rFonts w:ascii="Times New Roman" w:hAnsi="Times New Roman" w:cs="Times New Roman"/>
+          <w:sz w:val="28"/>
+        </w:rPr>
+        <w:t>таксама</w:t>
+      </w:r>
+      <w:proofErr w:type="spellEnd"/>
+      <w:r>
+        <w:rPr>
+          <w:rFonts w:ascii="Times New Roman" w:hAnsi="Times New Roman" w:cs="Times New Roman"/>
+          <w:sz w:val="28"/>
+        </w:rPr>
+        <w:t xml:space="preserve"> </w:t>
+      </w:r>
+      <w:proofErr w:type="spellStart"/>
+      <w:r>
+        <w:rPr>
+          <w:rFonts w:ascii="Times New Roman" w:hAnsi="Times New Roman" w:cs="Times New Roman"/>
+          <w:sz w:val="28"/>
+        </w:rPr>
+        <w:t>ўплыў</w:t>
+      </w:r>
+      <w:proofErr w:type="spellEnd"/>
+      <w:r>
+        <w:rPr>
+          <w:rFonts w:ascii="Times New Roman" w:hAnsi="Times New Roman" w:cs="Times New Roman"/>
+          <w:sz w:val="28"/>
+        </w:rPr>
+        <w:t xml:space="preserve"> </w:t>
+      </w:r>
+      <w:proofErr w:type="spellStart"/>
+      <w:r>
+        <w:rPr>
+          <w:rFonts w:ascii="Times New Roman" w:hAnsi="Times New Roman" w:cs="Times New Roman"/>
+          <w:sz w:val="28"/>
+        </w:rPr>
+        <w:t>асноўных</w:t>
+      </w:r>
+      <w:proofErr w:type="spellEnd"/>
+      <w:r>
+        <w:rPr>
+          <w:rFonts w:ascii="Times New Roman" w:hAnsi="Times New Roman" w:cs="Times New Roman"/>
+          <w:sz w:val="28"/>
+        </w:rPr>
+        <w:t xml:space="preserve"> </w:t>
+      </w:r>
+      <w:r>
+        <w:rPr>
+          <w:rFonts w:ascii="Times New Roman" w:hAnsi="Times New Roman" w:cs="Times New Roman"/>
+          <w:sz w:val="28"/>
+          <w:lang w:val="be-BY"/>
+        </w:rPr>
+        <w:t>у</w:t>
+      </w:r>
+      <w:proofErr w:type="spellStart"/>
+      <w:r>
+        <w:rPr>
+          <w:rFonts w:ascii="Times New Roman" w:hAnsi="Times New Roman" w:cs="Times New Roman"/>
+          <w:sz w:val="28"/>
+        </w:rPr>
+        <w:t>ваходных</w:t>
+      </w:r>
+      <w:proofErr w:type="spellEnd"/>
+      <w:r>
+        <w:rPr>
+          <w:rFonts w:ascii="Times New Roman" w:hAnsi="Times New Roman" w:cs="Times New Roman"/>
+          <w:sz w:val="28"/>
+        </w:rPr>
+        <w:t xml:space="preserve"> </w:t>
+      </w:r>
+      <w:proofErr w:type="spellStart"/>
+      <w:r>
+        <w:rPr>
+          <w:rFonts w:ascii="Times New Roman" w:hAnsi="Times New Roman" w:cs="Times New Roman"/>
+          <w:sz w:val="28"/>
+        </w:rPr>
+        <w:t>параметраў</w:t>
+      </w:r>
+      <w:proofErr w:type="spellEnd"/>
+      <w:r>
+        <w:rPr>
+          <w:rFonts w:ascii="Times New Roman" w:hAnsi="Times New Roman" w:cs="Times New Roman"/>
+          <w:sz w:val="28"/>
+        </w:rPr>
+        <w:t xml:space="preserve"> на форму </w:t>
+      </w:r>
+      <w:proofErr w:type="spellStart"/>
+      <w:r>
+        <w:rPr>
+          <w:rFonts w:ascii="Times New Roman" w:hAnsi="Times New Roman" w:cs="Times New Roman"/>
+          <w:sz w:val="28"/>
+        </w:rPr>
+        <w:t>свабоднай</w:t>
+      </w:r>
+      <w:proofErr w:type="spellEnd"/>
+      <w:r>
+        <w:rPr>
+          <w:rFonts w:ascii="Times New Roman" w:hAnsi="Times New Roman" w:cs="Times New Roman"/>
+          <w:sz w:val="28"/>
+        </w:rPr>
+        <w:t xml:space="preserve"> </w:t>
+      </w:r>
+      <w:proofErr w:type="spellStart"/>
+      <w:r>
+        <w:rPr>
+          <w:rFonts w:ascii="Times New Roman" w:hAnsi="Times New Roman" w:cs="Times New Roman"/>
+          <w:sz w:val="28"/>
+        </w:rPr>
+        <w:t>паверхні</w:t>
+      </w:r>
+      <w:proofErr w:type="spellEnd"/>
+      <w:r>
+        <w:rPr>
+          <w:rFonts w:ascii="Times New Roman" w:hAnsi="Times New Roman" w:cs="Times New Roman"/>
+          <w:sz w:val="28"/>
+        </w:rPr>
+        <w:t xml:space="preserve"> </w:t>
+      </w:r>
+      <w:proofErr w:type="spellStart"/>
+      <w:r>
+        <w:rPr>
+          <w:rFonts w:ascii="Times New Roman" w:hAnsi="Times New Roman" w:cs="Times New Roman"/>
+          <w:sz w:val="28"/>
+        </w:rPr>
+        <w:t>магнітнай</w:t>
+      </w:r>
+      <w:proofErr w:type="spellEnd"/>
+      <w:r>
+        <w:rPr>
+          <w:rFonts w:ascii="Times New Roman" w:hAnsi="Times New Roman" w:cs="Times New Roman"/>
+          <w:sz w:val="28"/>
+        </w:rPr>
+        <w:t xml:space="preserve"> </w:t>
+      </w:r>
+      <w:proofErr w:type="spellStart"/>
+      <w:r>
+        <w:rPr>
+          <w:rFonts w:ascii="Times New Roman" w:hAnsi="Times New Roman" w:cs="Times New Roman"/>
+          <w:sz w:val="28"/>
+        </w:rPr>
+        <w:t>вадкасці</w:t>
+      </w:r>
+      <w:proofErr w:type="spellEnd"/>
+      <w:r>
+        <w:rPr>
+          <w:rFonts w:ascii="Times New Roman" w:hAnsi="Times New Roman" w:cs="Times New Roman"/>
+          <w:sz w:val="28"/>
+        </w:rPr>
+        <w:t>.</w:t>
+      </w:r>
+    </w:p>
+    <w:p>
+      <w:pPr>
+        <w:spacing w:after="120" w:line="360" w:lineRule="exact"/>
+        <w:ind w:firstLine="708"/>
+        <w:jc w:val="both"/>
+        <w:rPr>
+          <w:rFonts w:ascii="Times New Roman" w:hAnsi="Times New Roman" w:cs="Times New Roman"/>
+          <w:sz w:val="28"/>
+        </w:rPr>
+      </w:pPr>
+      <w:proofErr w:type="spellStart"/>
+      <w:r>
+        <w:rPr>
+          <w:rFonts w:ascii="Times New Roman" w:hAnsi="Times New Roman" w:cs="Times New Roman"/>
+          <w:sz w:val="28"/>
+        </w:rPr>
+        <w:t>Вынікам</w:t>
+      </w:r>
+      <w:proofErr w:type="spellEnd"/>
+      <w:r>
+        <w:rPr>
+          <w:rFonts w:ascii="Times New Roman" w:hAnsi="Times New Roman" w:cs="Times New Roman"/>
+          <w:sz w:val="28"/>
+        </w:rPr>
+        <w:t xml:space="preserve"> работы </w:t>
+      </w:r>
+      <w:proofErr w:type="spellStart"/>
+      <w:r>
+        <w:rPr>
+          <w:rFonts w:ascii="Times New Roman" w:hAnsi="Times New Roman" w:cs="Times New Roman"/>
+          <w:sz w:val="28"/>
+        </w:rPr>
+        <w:t>з'яўляюцца</w:t>
+      </w:r>
+      <w:proofErr w:type="spellEnd"/>
+      <w:r>
+        <w:rPr>
+          <w:rFonts w:ascii="Times New Roman" w:hAnsi="Times New Roman" w:cs="Times New Roman"/>
+          <w:sz w:val="28"/>
+        </w:rPr>
+        <w:t xml:space="preserve"> два </w:t>
+      </w:r>
+      <w:proofErr w:type="spellStart"/>
+      <w:r>
+        <w:rPr>
+          <w:rFonts w:ascii="Times New Roman" w:hAnsi="Times New Roman" w:cs="Times New Roman"/>
+          <w:sz w:val="28"/>
+        </w:rPr>
+        <w:t>алгарытму</w:t>
+      </w:r>
+      <w:proofErr w:type="spellEnd"/>
+      <w:r>
+        <w:rPr>
+          <w:rFonts w:ascii="Times New Roman" w:hAnsi="Times New Roman" w:cs="Times New Roman"/>
+          <w:sz w:val="28"/>
+        </w:rPr>
+        <w:t xml:space="preserve"> </w:t>
+      </w:r>
+      <w:r>
+        <w:rPr>
+          <w:rFonts w:ascii="Times New Roman" w:hAnsi="Times New Roman" w:cs="Times New Roman"/>
+          <w:sz w:val="28"/>
+          <w:lang w:val="be-BY"/>
+        </w:rPr>
+        <w:t>лікав</w:t>
+      </w:r>
+      <w:r>
+        <w:rPr>
+          <w:rFonts w:ascii="Times New Roman" w:hAnsi="Times New Roman" w:cs="Times New Roman"/>
+          <w:sz w:val="28"/>
+        </w:rPr>
+        <w:t xml:space="preserve">ага </w:t>
+      </w:r>
+      <w:proofErr w:type="spellStart"/>
+      <w:r>
+        <w:rPr>
+          <w:rFonts w:ascii="Times New Roman" w:hAnsi="Times New Roman" w:cs="Times New Roman"/>
+          <w:sz w:val="28"/>
+        </w:rPr>
+        <w:t>рашэння</w:t>
+      </w:r>
+      <w:proofErr w:type="spellEnd"/>
+      <w:r>
+        <w:rPr>
+          <w:rFonts w:ascii="Times New Roman" w:hAnsi="Times New Roman" w:cs="Times New Roman"/>
+          <w:sz w:val="28"/>
+        </w:rPr>
+        <w:t xml:space="preserve"> </w:t>
+      </w:r>
+      <w:proofErr w:type="spellStart"/>
+      <w:r>
+        <w:rPr>
+          <w:rFonts w:ascii="Times New Roman" w:hAnsi="Times New Roman" w:cs="Times New Roman"/>
+          <w:sz w:val="28"/>
+        </w:rPr>
+        <w:t>задачы</w:t>
+      </w:r>
+      <w:proofErr w:type="spellEnd"/>
+      <w:r>
+        <w:rPr>
+          <w:rFonts w:ascii="Times New Roman" w:hAnsi="Times New Roman" w:cs="Times New Roman"/>
+          <w:sz w:val="28"/>
+        </w:rPr>
+        <w:t xml:space="preserve"> </w:t>
+      </w:r>
+      <w:proofErr w:type="spellStart"/>
+      <w:r>
+        <w:rPr>
+          <w:rFonts w:ascii="Times New Roman" w:hAnsi="Times New Roman" w:cs="Times New Roman"/>
+          <w:sz w:val="28"/>
+        </w:rPr>
+        <w:t>пра</w:t>
+      </w:r>
+      <w:proofErr w:type="spellEnd"/>
+      <w:r>
+        <w:rPr>
+          <w:rFonts w:ascii="Times New Roman" w:hAnsi="Times New Roman" w:cs="Times New Roman"/>
+          <w:sz w:val="28"/>
+        </w:rPr>
+        <w:t xml:space="preserve"> </w:t>
+      </w:r>
+      <w:proofErr w:type="spellStart"/>
+      <w:r>
+        <w:rPr>
+          <w:rFonts w:ascii="Times New Roman" w:hAnsi="Times New Roman" w:cs="Times New Roman"/>
+          <w:sz w:val="28"/>
+        </w:rPr>
+        <w:t>ўплыў</w:t>
+      </w:r>
+      <w:proofErr w:type="spellEnd"/>
+      <w:r>
+        <w:rPr>
+          <w:rFonts w:ascii="Times New Roman" w:hAnsi="Times New Roman" w:cs="Times New Roman"/>
+          <w:sz w:val="28"/>
+        </w:rPr>
+        <w:t xml:space="preserve"> </w:t>
+      </w:r>
+      <w:proofErr w:type="spellStart"/>
+      <w:r>
+        <w:rPr>
+          <w:rFonts w:ascii="Times New Roman" w:hAnsi="Times New Roman" w:cs="Times New Roman"/>
+          <w:sz w:val="28"/>
+        </w:rPr>
+        <w:t>канцэнтрацыі</w:t>
+      </w:r>
+      <w:proofErr w:type="spellEnd"/>
+      <w:r>
+        <w:rPr>
+          <w:rFonts w:ascii="Times New Roman" w:hAnsi="Times New Roman" w:cs="Times New Roman"/>
+          <w:sz w:val="28"/>
+        </w:rPr>
+        <w:t xml:space="preserve"> </w:t>
+      </w:r>
+      <w:proofErr w:type="spellStart"/>
+      <w:r>
+        <w:rPr>
+          <w:rFonts w:ascii="Times New Roman" w:hAnsi="Times New Roman" w:cs="Times New Roman"/>
+          <w:sz w:val="28"/>
+        </w:rPr>
+        <w:t>часціц</w:t>
+      </w:r>
+      <w:proofErr w:type="spellEnd"/>
+      <w:r>
+        <w:rPr>
+          <w:rFonts w:ascii="Times New Roman" w:hAnsi="Times New Roman" w:cs="Times New Roman"/>
+          <w:sz w:val="28"/>
+        </w:rPr>
+        <w:t xml:space="preserve"> </w:t>
+      </w:r>
+      <w:r>
+        <w:rPr>
+          <w:rFonts w:ascii="Times New Roman" w:hAnsi="Times New Roman" w:cs="Times New Roman"/>
+          <w:sz w:val="28"/>
+          <w:lang w:val="be-BY"/>
+        </w:rPr>
+        <w:t>у</w:t>
+      </w:r>
+      <w:r>
+        <w:rPr>
+          <w:rFonts w:ascii="Times New Roman" w:hAnsi="Times New Roman" w:cs="Times New Roman"/>
+          <w:sz w:val="28"/>
+        </w:rPr>
+        <w:t xml:space="preserve"> </w:t>
+      </w:r>
+      <w:proofErr w:type="spellStart"/>
+      <w:r>
+        <w:rPr>
+          <w:rFonts w:ascii="Times New Roman" w:hAnsi="Times New Roman" w:cs="Times New Roman"/>
+          <w:sz w:val="28"/>
+        </w:rPr>
+        <w:t>магнітнай</w:t>
+      </w:r>
+      <w:proofErr w:type="spellEnd"/>
+      <w:r>
+        <w:rPr>
+          <w:rFonts w:ascii="Times New Roman" w:hAnsi="Times New Roman" w:cs="Times New Roman"/>
+          <w:sz w:val="28"/>
+        </w:rPr>
+        <w:t xml:space="preserve"> </w:t>
+      </w:r>
+      <w:proofErr w:type="spellStart"/>
+      <w:r>
+        <w:rPr>
+          <w:rFonts w:ascii="Times New Roman" w:hAnsi="Times New Roman" w:cs="Times New Roman"/>
+          <w:sz w:val="28"/>
+        </w:rPr>
+        <w:t>вадкасці</w:t>
+      </w:r>
+      <w:proofErr w:type="spellEnd"/>
+      <w:r>
+        <w:rPr>
+          <w:rFonts w:ascii="Times New Roman" w:hAnsi="Times New Roman" w:cs="Times New Roman"/>
+          <w:sz w:val="28"/>
+        </w:rPr>
+        <w:t xml:space="preserve"> на </w:t>
+      </w:r>
+      <w:proofErr w:type="spellStart"/>
+      <w:r>
+        <w:rPr>
+          <w:rFonts w:ascii="Times New Roman" w:hAnsi="Times New Roman" w:cs="Times New Roman"/>
+          <w:sz w:val="28"/>
+        </w:rPr>
+        <w:t>яе</w:t>
+      </w:r>
+      <w:proofErr w:type="spellEnd"/>
+      <w:r>
+        <w:rPr>
+          <w:rFonts w:ascii="Times New Roman" w:hAnsi="Times New Roman" w:cs="Times New Roman"/>
+          <w:sz w:val="28"/>
+        </w:rPr>
+        <w:t xml:space="preserve"> </w:t>
+      </w:r>
+      <w:proofErr w:type="spellStart"/>
+      <w:r>
+        <w:rPr>
+          <w:rFonts w:ascii="Times New Roman" w:hAnsi="Times New Roman" w:cs="Times New Roman"/>
+          <w:sz w:val="28"/>
+        </w:rPr>
+        <w:t>раўнаважкую</w:t>
+      </w:r>
+      <w:proofErr w:type="spellEnd"/>
+      <w:r>
+        <w:rPr>
+          <w:rFonts w:ascii="Times New Roman" w:hAnsi="Times New Roman" w:cs="Times New Roman"/>
+          <w:sz w:val="28"/>
+        </w:rPr>
+        <w:t xml:space="preserve"> форму ў </w:t>
+      </w:r>
+      <w:proofErr w:type="spellStart"/>
+      <w:r>
+        <w:rPr>
+          <w:rFonts w:ascii="Times New Roman" w:hAnsi="Times New Roman" w:cs="Times New Roman"/>
+          <w:sz w:val="28"/>
+        </w:rPr>
+        <w:t>неаднастайным</w:t>
+      </w:r>
+      <w:proofErr w:type="spellEnd"/>
+      <w:r>
+        <w:rPr>
+          <w:rFonts w:ascii="Times New Roman" w:hAnsi="Times New Roman" w:cs="Times New Roman"/>
+          <w:sz w:val="28"/>
+        </w:rPr>
+        <w:t xml:space="preserve"> </w:t>
+      </w:r>
+      <w:proofErr w:type="spellStart"/>
+      <w:r>
+        <w:rPr>
+          <w:rFonts w:ascii="Times New Roman" w:hAnsi="Times New Roman" w:cs="Times New Roman"/>
+          <w:sz w:val="28"/>
+        </w:rPr>
+        <w:t>магнітным</w:t>
+      </w:r>
+      <w:proofErr w:type="spellEnd"/>
+      <w:r>
+        <w:rPr>
+          <w:rFonts w:ascii="Times New Roman" w:hAnsi="Times New Roman" w:cs="Times New Roman"/>
+          <w:sz w:val="28"/>
+        </w:rPr>
+        <w:t xml:space="preserve"> </w:t>
+      </w:r>
+      <w:proofErr w:type="spellStart"/>
+      <w:r>
+        <w:rPr>
+          <w:rFonts w:ascii="Times New Roman" w:hAnsi="Times New Roman" w:cs="Times New Roman"/>
+          <w:sz w:val="28"/>
+        </w:rPr>
+        <w:t>полі</w:t>
+      </w:r>
+      <w:proofErr w:type="spellEnd"/>
+      <w:r>
+        <w:rPr>
+          <w:rFonts w:ascii="Times New Roman" w:hAnsi="Times New Roman" w:cs="Times New Roman"/>
+          <w:sz w:val="28"/>
+        </w:rPr>
+        <w:t xml:space="preserve"> </w:t>
+      </w:r>
+      <w:r>
+        <w:rPr>
+          <w:rFonts w:ascii="Times New Roman" w:hAnsi="Times New Roman" w:cs="Times New Roman"/>
+          <w:sz w:val="28"/>
+          <w:lang w:val="be-BY"/>
+        </w:rPr>
+        <w:t>вертыкальнага</w:t>
+      </w:r>
+      <w:r>
+        <w:rPr>
+          <w:rFonts w:ascii="Times New Roman" w:hAnsi="Times New Roman" w:cs="Times New Roman"/>
+          <w:sz w:val="28"/>
+        </w:rPr>
+        <w:t xml:space="preserve"> </w:t>
+      </w:r>
+      <w:r>
+        <w:rPr>
+          <w:rFonts w:ascii="Times New Roman" w:hAnsi="Times New Roman" w:cs="Times New Roman"/>
+          <w:sz w:val="28"/>
+          <w:lang w:val="be-BY"/>
+        </w:rPr>
+        <w:t>правадніка</w:t>
+      </w:r>
+      <w:r>
+        <w:rPr>
+          <w:rFonts w:ascii="Times New Roman" w:hAnsi="Times New Roman" w:cs="Times New Roman"/>
+          <w:sz w:val="28"/>
+        </w:rPr>
+        <w:t xml:space="preserve">, а </w:t>
+      </w:r>
+      <w:proofErr w:type="spellStart"/>
+      <w:r>
+        <w:rPr>
+          <w:rFonts w:ascii="Times New Roman" w:hAnsi="Times New Roman" w:cs="Times New Roman"/>
+          <w:sz w:val="28"/>
+        </w:rPr>
+        <w:t>таксама</w:t>
+      </w:r>
+      <w:proofErr w:type="spellEnd"/>
+      <w:r>
+        <w:rPr>
+          <w:rFonts w:ascii="Times New Roman" w:hAnsi="Times New Roman" w:cs="Times New Roman"/>
+          <w:sz w:val="28"/>
+        </w:rPr>
+        <w:t xml:space="preserve"> </w:t>
+      </w:r>
+      <w:proofErr w:type="spellStart"/>
+      <w:r>
+        <w:rPr>
+          <w:rFonts w:ascii="Times New Roman" w:hAnsi="Times New Roman" w:cs="Times New Roman"/>
+          <w:sz w:val="28"/>
+        </w:rPr>
+        <w:t>камп</w:t>
+      </w:r>
+      <w:proofErr w:type="spellEnd"/>
+      <w:r>
+        <w:rPr>
+          <w:rFonts w:ascii="Times New Roman" w:hAnsi="Times New Roman" w:cs="Times New Roman"/>
+          <w:sz w:val="28"/>
+        </w:rPr>
+        <w:t>’</w:t>
+      </w:r>
+      <w:r>
+        <w:rPr>
+          <w:rFonts w:ascii="Times New Roman" w:hAnsi="Times New Roman" w:cs="Times New Roman"/>
+          <w:sz w:val="28"/>
+          <w:lang w:val="be-BY"/>
+        </w:rPr>
+        <w:t>ю</w:t>
+      </w:r>
+      <w:r>
+        <w:rPr>
+          <w:rFonts w:ascii="Times New Roman" w:hAnsi="Times New Roman" w:cs="Times New Roman"/>
+          <w:sz w:val="28"/>
+        </w:rPr>
+        <w:t xml:space="preserve">тарная </w:t>
+      </w:r>
+      <w:proofErr w:type="spellStart"/>
+      <w:r>
+        <w:rPr>
+          <w:rFonts w:ascii="Times New Roman" w:hAnsi="Times New Roman" w:cs="Times New Roman"/>
+          <w:sz w:val="28"/>
+        </w:rPr>
+        <w:t>праграма</w:t>
+      </w:r>
+      <w:proofErr w:type="spellEnd"/>
+      <w:r>
+        <w:rPr>
+          <w:rFonts w:ascii="Times New Roman" w:hAnsi="Times New Roman" w:cs="Times New Roman"/>
+          <w:sz w:val="28"/>
+        </w:rPr>
+        <w:t xml:space="preserve">, якая </w:t>
+      </w:r>
+      <w:proofErr w:type="spellStart"/>
+      <w:r>
+        <w:rPr>
+          <w:rFonts w:ascii="Times New Roman" w:hAnsi="Times New Roman" w:cs="Times New Roman"/>
+          <w:sz w:val="28"/>
+        </w:rPr>
+        <w:t>рэаліз</w:t>
+      </w:r>
+      <w:proofErr w:type="spellEnd"/>
+      <w:r>
+        <w:rPr>
+          <w:rFonts w:ascii="Times New Roman" w:hAnsi="Times New Roman" w:cs="Times New Roman"/>
+          <w:sz w:val="28"/>
+          <w:lang w:val="be-BY"/>
+        </w:rPr>
+        <w:t>оўвае</w:t>
+      </w:r>
+      <w:r>
+        <w:rPr>
+          <w:rFonts w:ascii="Times New Roman" w:hAnsi="Times New Roman" w:cs="Times New Roman"/>
+          <w:sz w:val="28"/>
+        </w:rPr>
+        <w:t xml:space="preserve"> </w:t>
+      </w:r>
+      <w:proofErr w:type="spellStart"/>
+      <w:r>
+        <w:rPr>
+          <w:rFonts w:ascii="Times New Roman" w:hAnsi="Times New Roman" w:cs="Times New Roman"/>
+          <w:sz w:val="28"/>
+        </w:rPr>
+        <w:t>атрыманыя</w:t>
+      </w:r>
+      <w:proofErr w:type="spellEnd"/>
+      <w:r>
+        <w:rPr>
+          <w:rFonts w:ascii="Times New Roman" w:hAnsi="Times New Roman" w:cs="Times New Roman"/>
+          <w:sz w:val="28"/>
+        </w:rPr>
+        <w:t xml:space="preserve"> </w:t>
+      </w:r>
+      <w:proofErr w:type="spellStart"/>
+      <w:r>
+        <w:rPr>
+          <w:rFonts w:ascii="Times New Roman" w:hAnsi="Times New Roman" w:cs="Times New Roman"/>
+          <w:sz w:val="28"/>
+        </w:rPr>
+        <w:t>алгарытмы</w:t>
+      </w:r>
+      <w:proofErr w:type="spellEnd"/>
+      <w:r>
+        <w:rPr>
+          <w:rFonts w:ascii="Times New Roman" w:hAnsi="Times New Roman" w:cs="Times New Roman"/>
+          <w:sz w:val="28"/>
+        </w:rPr>
+        <w:t>.</w:t>
+      </w:r>
+    </w:p>
+    <w:p>
+      <w:pPr>
+        <w:spacing w:after="120" w:line="360" w:lineRule="exact"/>
+        <w:ind w:firstLine="708"/>
+        <w:jc w:val="both"/>
+        <w:rPr>
+          <w:rFonts w:ascii="Times New Roman" w:hAnsi="Times New Roman" w:cs="Times New Roman"/>
+          <w:sz w:val="28"/>
+        </w:rPr>
+      </w:pPr>
+      <w:proofErr w:type="spellStart"/>
+      <w:r>
+        <w:rPr>
+          <w:rFonts w:ascii="Times New Roman" w:hAnsi="Times New Roman" w:cs="Times New Roman"/>
+          <w:sz w:val="28"/>
+        </w:rPr>
+        <w:t>Вобласцю</w:t>
+      </w:r>
+      <w:proofErr w:type="spellEnd"/>
+      <w:r>
+        <w:rPr>
+          <w:rFonts w:ascii="Times New Roman" w:hAnsi="Times New Roman" w:cs="Times New Roman"/>
+          <w:sz w:val="28"/>
+        </w:rPr>
+        <w:t xml:space="preserve"> </w:t>
+      </w:r>
+      <w:r>
+        <w:rPr>
+          <w:rFonts w:ascii="Times New Roman" w:hAnsi="Times New Roman" w:cs="Times New Roman"/>
+          <w:sz w:val="28"/>
+          <w:lang w:val="be-BY"/>
+        </w:rPr>
+        <w:t>прымянення</w:t>
+      </w:r>
+      <w:r>
+        <w:rPr>
+          <w:rFonts w:ascii="Times New Roman" w:hAnsi="Times New Roman" w:cs="Times New Roman"/>
+          <w:sz w:val="28"/>
+        </w:rPr>
+        <w:t xml:space="preserve"> </w:t>
+      </w:r>
+      <w:proofErr w:type="spellStart"/>
+      <w:r>
+        <w:rPr>
+          <w:rFonts w:ascii="Times New Roman" w:hAnsi="Times New Roman" w:cs="Times New Roman"/>
+          <w:sz w:val="28"/>
+        </w:rPr>
+        <w:t>з'яўляюцца</w:t>
+      </w:r>
+      <w:proofErr w:type="spellEnd"/>
+      <w:r>
+        <w:rPr>
+          <w:rFonts w:ascii="Times New Roman" w:hAnsi="Times New Roman" w:cs="Times New Roman"/>
+          <w:sz w:val="28"/>
+        </w:rPr>
+        <w:t xml:space="preserve"> </w:t>
+      </w:r>
+      <w:r>
+        <w:rPr>
+          <w:rFonts w:ascii="Times New Roman" w:hAnsi="Times New Roman" w:cs="Times New Roman"/>
+          <w:sz w:val="28"/>
+          <w:lang w:val="be-BY"/>
+        </w:rPr>
+        <w:t>праграмы</w:t>
+      </w:r>
+      <w:r>
+        <w:rPr>
+          <w:rFonts w:ascii="Times New Roman" w:hAnsi="Times New Roman" w:cs="Times New Roman"/>
+          <w:sz w:val="28"/>
+        </w:rPr>
+        <w:t xml:space="preserve">, </w:t>
+      </w:r>
+      <w:proofErr w:type="spellStart"/>
+      <w:r>
+        <w:rPr>
+          <w:rFonts w:ascii="Times New Roman" w:hAnsi="Times New Roman" w:cs="Times New Roman"/>
+          <w:sz w:val="28"/>
+        </w:rPr>
+        <w:t>якія</w:t>
+      </w:r>
+      <w:proofErr w:type="spellEnd"/>
+      <w:r>
+        <w:rPr>
+          <w:rFonts w:ascii="Times New Roman" w:hAnsi="Times New Roman" w:cs="Times New Roman"/>
+          <w:sz w:val="28"/>
+        </w:rPr>
+        <w:t xml:space="preserve"> </w:t>
+      </w:r>
+      <w:proofErr w:type="spellStart"/>
+      <w:r>
+        <w:rPr>
+          <w:rFonts w:ascii="Times New Roman" w:hAnsi="Times New Roman" w:cs="Times New Roman"/>
+          <w:sz w:val="28"/>
+        </w:rPr>
+        <w:t>выкарыстоўваюцца</w:t>
+      </w:r>
+      <w:proofErr w:type="spellEnd"/>
+      <w:r>
+        <w:rPr>
+          <w:rFonts w:ascii="Times New Roman" w:hAnsi="Times New Roman" w:cs="Times New Roman"/>
+          <w:sz w:val="28"/>
+        </w:rPr>
+        <w:t xml:space="preserve"> </w:t>
+      </w:r>
+      <w:r>
+        <w:rPr>
+          <w:rFonts w:ascii="Times New Roman" w:hAnsi="Times New Roman" w:cs="Times New Roman"/>
+          <w:sz w:val="28"/>
+          <w:lang w:val="be-BY"/>
+        </w:rPr>
+        <w:t>пры</w:t>
+      </w:r>
+      <w:r>
+        <w:rPr>
+          <w:rFonts w:ascii="Times New Roman" w:hAnsi="Times New Roman" w:cs="Times New Roman"/>
+          <w:sz w:val="28"/>
+        </w:rPr>
+        <w:t xml:space="preserve"> </w:t>
+      </w:r>
+      <w:proofErr w:type="spellStart"/>
+      <w:r>
+        <w:rPr>
+          <w:rFonts w:ascii="Times New Roman" w:hAnsi="Times New Roman" w:cs="Times New Roman"/>
+          <w:sz w:val="28"/>
+        </w:rPr>
+        <w:t>вылічэнні</w:t>
+      </w:r>
+      <w:proofErr w:type="spellEnd"/>
+      <w:r>
+        <w:rPr>
+          <w:rFonts w:ascii="Times New Roman" w:hAnsi="Times New Roman" w:cs="Times New Roman"/>
+          <w:sz w:val="28"/>
+        </w:rPr>
+        <w:t xml:space="preserve"> формы розных </w:t>
+      </w:r>
+      <w:proofErr w:type="spellStart"/>
+      <w:r>
+        <w:rPr>
+          <w:rFonts w:ascii="Times New Roman" w:hAnsi="Times New Roman" w:cs="Times New Roman"/>
+          <w:sz w:val="28"/>
+        </w:rPr>
+        <w:t>магнітных</w:t>
+      </w:r>
+      <w:proofErr w:type="spellEnd"/>
+      <w:r>
+        <w:rPr>
+          <w:rFonts w:ascii="Times New Roman" w:hAnsi="Times New Roman" w:cs="Times New Roman"/>
+          <w:sz w:val="28"/>
+        </w:rPr>
+        <w:t xml:space="preserve"> </w:t>
+      </w:r>
+      <w:proofErr w:type="spellStart"/>
+      <w:r>
+        <w:rPr>
+          <w:rFonts w:ascii="Times New Roman" w:hAnsi="Times New Roman" w:cs="Times New Roman"/>
+          <w:sz w:val="28"/>
+        </w:rPr>
+        <w:t>вадкасцяў</w:t>
+      </w:r>
+      <w:proofErr w:type="spellEnd"/>
+      <w:r>
+        <w:rPr>
+          <w:rFonts w:ascii="Times New Roman" w:hAnsi="Times New Roman" w:cs="Times New Roman"/>
+          <w:sz w:val="28"/>
+        </w:rPr>
+        <w:t xml:space="preserve"> </w:t>
+      </w:r>
+      <w:proofErr w:type="spellStart"/>
+      <w:r>
+        <w:rPr>
+          <w:rFonts w:ascii="Times New Roman" w:hAnsi="Times New Roman" w:cs="Times New Roman"/>
+          <w:sz w:val="28"/>
+        </w:rPr>
+        <w:t>пры</w:t>
+      </w:r>
+      <w:proofErr w:type="spellEnd"/>
+      <w:r>
+        <w:rPr>
+          <w:rFonts w:ascii="Times New Roman" w:hAnsi="Times New Roman" w:cs="Times New Roman"/>
+          <w:sz w:val="28"/>
+        </w:rPr>
+        <w:t xml:space="preserve"> </w:t>
+      </w:r>
+      <w:proofErr w:type="spellStart"/>
+      <w:r>
+        <w:rPr>
+          <w:rFonts w:ascii="Times New Roman" w:hAnsi="Times New Roman" w:cs="Times New Roman"/>
+          <w:sz w:val="28"/>
+        </w:rPr>
+        <w:t>змене</w:t>
+      </w:r>
+      <w:proofErr w:type="spellEnd"/>
+      <w:r>
+        <w:rPr>
+          <w:rFonts w:ascii="Times New Roman" w:hAnsi="Times New Roman" w:cs="Times New Roman"/>
+          <w:sz w:val="28"/>
+        </w:rPr>
+        <w:t xml:space="preserve"> </w:t>
+      </w:r>
+      <w:proofErr w:type="spellStart"/>
+      <w:r>
+        <w:rPr>
+          <w:rFonts w:ascii="Times New Roman" w:hAnsi="Times New Roman" w:cs="Times New Roman"/>
+          <w:sz w:val="28"/>
+        </w:rPr>
+        <w:t>характарыстык</w:t>
+      </w:r>
+      <w:proofErr w:type="spellEnd"/>
+      <w:r>
+        <w:rPr>
+          <w:rFonts w:ascii="Times New Roman" w:hAnsi="Times New Roman" w:cs="Times New Roman"/>
+          <w:sz w:val="28"/>
+        </w:rPr>
+        <w:t xml:space="preserve"> </w:t>
+      </w:r>
+      <w:proofErr w:type="spellStart"/>
+      <w:r>
+        <w:rPr>
+          <w:rFonts w:ascii="Times New Roman" w:hAnsi="Times New Roman" w:cs="Times New Roman"/>
+          <w:sz w:val="28"/>
+        </w:rPr>
+        <w:t>магнітнага</w:t>
+      </w:r>
+      <w:proofErr w:type="spellEnd"/>
+      <w:r>
+        <w:rPr>
+          <w:rFonts w:ascii="Times New Roman" w:hAnsi="Times New Roman" w:cs="Times New Roman"/>
+          <w:sz w:val="28"/>
+        </w:rPr>
+        <w:t xml:space="preserve"> поля.</w:t>
+      </w:r>
+      <w:r>
+        <w:rPr>
+          <w:rFonts w:ascii="Times New Roman" w:hAnsi="Times New Roman" w:cs="Times New Roman"/>
+          <w:sz w:val="28"/>
+        </w:rPr>
+        <w:br w:type="page"/>
+      </w:r>
+    </w:p>
+    <w:p>
+      <w:pPr>
+        <w:spacing w:after="120" w:line="360" w:lineRule="exact"/>
+        <w:ind w:firstLine="708"/>
+        <w:jc w:val="both"/>
+        <w:rPr>
+          <w:rFonts w:ascii="Times New Roman" w:hAnsi="Times New Roman" w:cs="Times New Roman"/>
+          <w:sz w:val="28"/>
+        </w:rPr>
+      </w:pPr>
+    </w:p>
     <w:p>
       <w:pPr>
         <w:pStyle w:val="a3"/>
@@ -889,8 +3594,10 @@
           <w:szCs w:val="22"/>
           <w:lang w:val="en-US" w:eastAsia="en-US"/>
         </w:rPr>
-        <w:t>ABSTRACT</w:t>
-      </w:r>
+        <w:t>ANNOTATION</w:t>
+      </w:r>
+      <w:bookmarkStart w:id="0" w:name="_GoBack"/>
+      <w:bookmarkEnd w:id="0"/>
     </w:p>
     <w:p>
       <w:pPr>
@@ -948,25 +3655,16 @@
           <w:szCs w:val="28"/>
           <w:lang w:val="en-US"/>
         </w:rPr>
-        <w:t xml:space="preserve">thesis, </w:t>
-      </w:r>
-      <w:r>
-        <w:rPr>
-          <w:b w:val="0"/>
-          <w:sz w:val="28"/>
-          <w:szCs w:val="28"/>
-          <w:lang w:val="en-US"/>
-        </w:rPr>
-        <w:t>3</w:t>
-      </w:r>
-      <w:r>
-        <w:rPr>
-          <w:b w:val="0"/>
-          <w:sz w:val="28"/>
-          <w:szCs w:val="28"/>
-          <w:lang w:val="en-US"/>
-        </w:rPr>
-        <w:t>9</w:t>
+        <w:t>thesis, 4</w:t>
+      </w:r>
+      <w:r>
+        <w:rPr>
+          <w:b w:val="0"/>
+          <w:sz w:val="28"/>
+          <w:szCs w:val="28"/>
+          <w:lang w:val="en-US"/>
+        </w:rPr>
+        <w:t>1</w:t>
       </w:r>
       <w:r>
         <w:rPr>
@@ -984,43 +3682,88 @@
           <w:szCs w:val="28"/>
           <w:lang w:val="en-US"/>
         </w:rPr>
-        <w:t xml:space="preserve">ages, </w:t>
-      </w:r>
-      <w:r>
-        <w:rPr>
-          <w:b w:val="0"/>
-          <w:sz w:val="28"/>
-          <w:szCs w:val="28"/>
-          <w:lang w:val="en-US"/>
-        </w:rPr>
-        <w:t>5</w:t>
-      </w:r>
-      <w:r>
-        <w:rPr>
-          <w:b w:val="0"/>
-          <w:sz w:val="28"/>
-          <w:szCs w:val="28"/>
-          <w:lang w:val="en-US"/>
-        </w:rPr>
-        <w:t xml:space="preserve"> pictures,</w:t>
-      </w:r>
-      <w:r>
-        <w:rPr>
-          <w:b w:val="0"/>
-          <w:sz w:val="28"/>
-          <w:szCs w:val="28"/>
-          <w:lang w:val="en-US"/>
-        </w:rPr>
-        <w:t xml:space="preserve"> 11</w:t>
-      </w:r>
-      <w:r>
-        <w:rPr>
-          <w:b w:val="0"/>
-          <w:sz w:val="28"/>
-          <w:szCs w:val="28"/>
-          <w:lang w:val="en-US"/>
-        </w:rPr>
-        <w:t xml:space="preserve"> sources.</w:t>
+        <w:t xml:space="preserve">ages, 2 tables, </w:t>
+      </w:r>
+      <w:r>
+        <w:rPr>
+          <w:b w:val="0"/>
+          <w:sz w:val="28"/>
+          <w:szCs w:val="28"/>
+          <w:lang w:val="en-US"/>
+        </w:rPr>
+        <w:t>6</w:t>
+      </w:r>
+      <w:r>
+        <w:rPr>
+          <w:b w:val="0"/>
+          <w:sz w:val="28"/>
+          <w:szCs w:val="28"/>
+          <w:lang w:val="en-US"/>
+        </w:rPr>
+        <w:t xml:space="preserve"> </w:t>
+      </w:r>
+      <w:r>
+        <w:rPr>
+          <w:b w:val="0"/>
+          <w:sz w:val="28"/>
+          <w:szCs w:val="28"/>
+          <w:lang w:val="en-US"/>
+        </w:rPr>
+        <w:t>figures</w:t>
+      </w:r>
+      <w:r>
+        <w:rPr>
+          <w:b w:val="0"/>
+          <w:sz w:val="28"/>
+          <w:szCs w:val="28"/>
+          <w:lang w:val="en-US"/>
+        </w:rPr>
+        <w:t>,</w:t>
+      </w:r>
+      <w:r>
+        <w:rPr>
+          <w:b w:val="0"/>
+          <w:sz w:val="28"/>
+          <w:szCs w:val="28"/>
+          <w:lang w:val="en-US"/>
+        </w:rPr>
+        <w:t xml:space="preserve"> </w:t>
+      </w:r>
+      <w:r>
+        <w:rPr>
+          <w:b w:val="0"/>
+          <w:sz w:val="28"/>
+          <w:szCs w:val="28"/>
+          <w:lang w:val="en-US"/>
+        </w:rPr>
+        <w:t>11</w:t>
+      </w:r>
+      <w:r>
+        <w:rPr>
+          <w:b w:val="0"/>
+          <w:sz w:val="28"/>
+          <w:szCs w:val="28"/>
+          <w:lang w:val="en-US"/>
+        </w:rPr>
+        <w:t xml:space="preserve"> </w:t>
+      </w:r>
+      <w:r>
+        <w:rPr>
+          <w:b w:val="0"/>
+          <w:sz w:val="28"/>
+          <w:szCs w:val="28"/>
+          <w:lang w:val="en-US"/>
+        </w:rPr>
+        <w:t>references</w:t>
+      </w:r>
+      <w:r>
+        <w:rPr>
+          <w:b w:val="0"/>
+          <w:sz w:val="28"/>
+          <w:szCs w:val="28"/>
+          <w:lang w:val="en-US"/>
+        </w:rPr>
+        <w:t>.</w:t>
       </w:r>
     </w:p>
     <w:p>
@@ -1098,51 +3841,329 @@
           <w:sz w:val="28"/>
           <w:lang w:val="en-US"/>
         </w:rPr>
-        <w:t>The goal of the work is studying the effect of diffusion of magnetic particles on the equilibrium axisymmetric forms of the free surface of a magnetic fluid.</w:t>
-      </w:r>
-    </w:p>
-    <w:p>
-      <w:pPr>
-        <w:spacing w:after="120" w:line="360" w:lineRule="exact"/>
-        <w:ind w:firstLine="709"/>
-        <w:jc w:val="both"/>
-        <w:rPr>
-          <w:rFonts w:ascii="Times New Roman" w:hAnsi="Times New Roman" w:cs="Times New Roman"/>
-          <w:sz w:val="28"/>
-          <w:lang w:val="en-US"/>
-        </w:rPr>
-      </w:pPr>
-      <w:r>
-        <w:rPr>
-          <w:rFonts w:ascii="Times New Roman" w:hAnsi="Times New Roman" w:cs="Times New Roman"/>
-          <w:sz w:val="28"/>
-          <w:lang w:val="en-US"/>
-        </w:rPr>
-        <w:t>Solving methods are methods of mathematical modeling, numerical methods, and methods of mathematical programming are used.</w:t>
-      </w:r>
-    </w:p>
-    <w:p>
-      <w:pPr>
-        <w:spacing w:after="120" w:line="360" w:lineRule="exact"/>
-        <w:ind w:firstLine="709"/>
-        <w:jc w:val="both"/>
-        <w:rPr>
-          <w:rFonts w:ascii="Times New Roman" w:hAnsi="Times New Roman" w:cs="Times New Roman"/>
-          <w:sz w:val="28"/>
-          <w:lang w:val="en-US"/>
-        </w:rPr>
-      </w:pPr>
-      <w:r>
-        <w:rPr>
-          <w:rFonts w:ascii="Times New Roman" w:hAnsi="Times New Roman" w:cs="Times New Roman"/>
-          <w:sz w:val="28"/>
-          <w:lang w:val="en-US"/>
-        </w:rPr>
-        <w:t>The results of the work are the construction of an effective algorithm showing the effect of the concentration of particles in a magnetic fluid on its equilibrium form in a non-uniform magnetic field.</w:t>
-      </w:r>
-    </w:p>
-    <w:p>
-      <w:pPr>
+        <w:t>The goal of the work is studying the effect of diffusion of magnetic particles on axisymmetric</w:t>
+      </w:r>
+      <w:r>
+        <w:rPr>
+          <w:rFonts w:ascii="Times New Roman" w:hAnsi="Times New Roman" w:cs="Times New Roman"/>
+          <w:sz w:val="28"/>
+          <w:lang w:val="en-US"/>
+        </w:rPr>
+        <w:t xml:space="preserve"> </w:t>
+      </w:r>
+      <w:r>
+        <w:rPr>
+          <w:rFonts w:ascii="Times New Roman" w:hAnsi="Times New Roman" w:cs="Times New Roman"/>
+          <w:sz w:val="28"/>
+          <w:lang w:val="en-US"/>
+        </w:rPr>
+        <w:t xml:space="preserve">equilibrium </w:t>
+      </w:r>
+      <w:r>
+        <w:rPr>
+          <w:rFonts w:ascii="Times New Roman" w:hAnsi="Times New Roman" w:cs="Times New Roman"/>
+          <w:sz w:val="28"/>
+          <w:lang w:val="en-US"/>
+        </w:rPr>
+        <w:t>shapes</w:t>
+      </w:r>
+      <w:r>
+        <w:rPr>
+          <w:rFonts w:ascii="Times New Roman" w:hAnsi="Times New Roman" w:cs="Times New Roman"/>
+          <w:sz w:val="28"/>
+          <w:lang w:val="en-US"/>
+        </w:rPr>
+        <w:t xml:space="preserve"> of a magnetic fluid.</w:t>
+      </w:r>
+    </w:p>
+    <w:p>
+      <w:pPr>
+        <w:ind w:firstLine="708"/>
+        <w:rPr>
+          <w:rFonts w:ascii="Times New Roman" w:hAnsi="Times New Roman" w:cs="Times New Roman"/>
+          <w:sz w:val="28"/>
+          <w:lang w:val="en-US"/>
+        </w:rPr>
+      </w:pPr>
+      <w:r>
+        <w:rPr>
+          <w:rFonts w:ascii="Times New Roman" w:hAnsi="Times New Roman" w:cs="Times New Roman"/>
+          <w:sz w:val="28"/>
+          <w:lang w:val="en-US"/>
+        </w:rPr>
+        <w:t>During</w:t>
+      </w:r>
+      <w:r>
+        <w:rPr>
+          <w:rFonts w:ascii="Times New Roman" w:hAnsi="Times New Roman" w:cs="Times New Roman"/>
+          <w:sz w:val="28"/>
+          <w:lang w:val="en-US"/>
+        </w:rPr>
+        <w:t xml:space="preserve"> the work, an equation is considered for finding the equilibrium form of a magnetic fluid, </w:t>
+      </w:r>
+      <w:r>
+        <w:rPr>
+          <w:rFonts w:ascii="Times New Roman" w:hAnsi="Times New Roman" w:cs="Times New Roman"/>
+          <w:sz w:val="28"/>
+          <w:lang w:val="en-US"/>
+        </w:rPr>
+        <w:t>considering</w:t>
+      </w:r>
+      <w:r>
+        <w:rPr>
+          <w:rFonts w:ascii="Times New Roman" w:hAnsi="Times New Roman" w:cs="Times New Roman"/>
+          <w:sz w:val="28"/>
+          <w:lang w:val="en-US"/>
+        </w:rPr>
+        <w:t xml:space="preserve"> the </w:t>
+      </w:r>
+      <w:r>
+        <w:rPr>
+          <w:rFonts w:ascii="Times New Roman" w:hAnsi="Times New Roman" w:cs="Times New Roman"/>
+          <w:sz w:val="28"/>
+          <w:lang w:val="en-US"/>
+        </w:rPr>
+        <w:t>non-uniform</w:t>
+      </w:r>
+      <w:r>
+        <w:rPr>
+          <w:rFonts w:ascii="Times New Roman" w:hAnsi="Times New Roman" w:cs="Times New Roman"/>
+          <w:sz w:val="28"/>
+          <w:lang w:val="en-US"/>
+        </w:rPr>
+        <w:t xml:space="preserve"> concentration of magnetic particles in the carrier fluid. </w:t>
+      </w:r>
+      <w:r>
+        <w:rPr>
+          <w:rFonts w:ascii="Times New Roman" w:hAnsi="Times New Roman" w:cs="Times New Roman"/>
+          <w:sz w:val="28"/>
+          <w:lang w:val="en-US"/>
+        </w:rPr>
+        <w:t>Considering</w:t>
+      </w:r>
+      <w:r>
+        <w:rPr>
+          <w:rFonts w:ascii="Times New Roman" w:hAnsi="Times New Roman" w:cs="Times New Roman"/>
+          <w:sz w:val="28"/>
+          <w:lang w:val="en-US"/>
+        </w:rPr>
+        <w:t xml:space="preserve"> the boundary conditions, a boundary value problem has been constructed, which</w:t>
+      </w:r>
+      <w:r>
+        <w:rPr>
+          <w:rFonts w:ascii="Times New Roman" w:hAnsi="Times New Roman" w:cs="Times New Roman"/>
+          <w:sz w:val="28"/>
+          <w:lang w:val="en-US"/>
+        </w:rPr>
+        <w:t xml:space="preserve"> </w:t>
+      </w:r>
+      <w:r>
+        <w:rPr>
+          <w:rFonts w:ascii="Times New Roman" w:hAnsi="Times New Roman" w:cs="Times New Roman"/>
+          <w:sz w:val="28"/>
+          <w:lang w:val="en-US"/>
+        </w:rPr>
+        <w:t xml:space="preserve">solution is found using numerical methods. Two difference schemes for solving the problem and the corresponding algorithms were </w:t>
+      </w:r>
+      <w:r>
+        <w:rPr>
+          <w:rFonts w:ascii="Times New Roman" w:hAnsi="Times New Roman" w:cs="Times New Roman"/>
+          <w:sz w:val="28"/>
+          <w:lang w:val="en-US"/>
+        </w:rPr>
+        <w:t>developed</w:t>
+      </w:r>
+      <w:r>
+        <w:rPr>
+          <w:rFonts w:ascii="Times New Roman" w:hAnsi="Times New Roman" w:cs="Times New Roman"/>
+          <w:sz w:val="28"/>
+          <w:lang w:val="en-US"/>
+        </w:rPr>
+        <w:t xml:space="preserve">. A comparative analysis of the numerical results </w:t>
+      </w:r>
+      <w:r>
+        <w:rPr>
+          <w:rFonts w:ascii="Times New Roman" w:hAnsi="Times New Roman" w:cs="Times New Roman"/>
+          <w:sz w:val="28"/>
+          <w:lang w:val="en-US"/>
+        </w:rPr>
+        <w:t>calculated</w:t>
+      </w:r>
+      <w:r>
+        <w:rPr>
+          <w:rFonts w:ascii="Times New Roman" w:hAnsi="Times New Roman" w:cs="Times New Roman"/>
+          <w:sz w:val="28"/>
+          <w:lang w:val="en-US"/>
+        </w:rPr>
+        <w:t xml:space="preserve"> with and without </w:t>
+      </w:r>
+      <w:r>
+        <w:rPr>
+          <w:rFonts w:ascii="Times New Roman" w:hAnsi="Times New Roman" w:cs="Times New Roman"/>
+          <w:sz w:val="28"/>
+          <w:lang w:val="en-US"/>
+        </w:rPr>
+        <w:t xml:space="preserve">considering uniform </w:t>
+      </w:r>
+      <w:r>
+        <w:rPr>
+          <w:rFonts w:ascii="Times New Roman" w:hAnsi="Times New Roman" w:cs="Times New Roman"/>
+          <w:sz w:val="28"/>
+          <w:lang w:val="en-US"/>
+        </w:rPr>
+        <w:t xml:space="preserve">concentration is also made. In addition, a comparison of the numerical results </w:t>
+      </w:r>
+      <w:r>
+        <w:rPr>
+          <w:rFonts w:ascii="Times New Roman" w:hAnsi="Times New Roman" w:cs="Times New Roman"/>
+          <w:sz w:val="28"/>
+          <w:lang w:val="en-US"/>
+        </w:rPr>
+        <w:t>calculated</w:t>
+      </w:r>
+      <w:r>
+        <w:rPr>
+          <w:rFonts w:ascii="Times New Roman" w:hAnsi="Times New Roman" w:cs="Times New Roman"/>
+          <w:sz w:val="28"/>
+          <w:lang w:val="en-US"/>
+        </w:rPr>
+        <w:t xml:space="preserve"> by different algorithms, as well as the influence of the main input parameters on </w:t>
+      </w:r>
+      <w:r>
+        <w:rPr>
+          <w:rFonts w:ascii="Times New Roman" w:hAnsi="Times New Roman" w:cs="Times New Roman"/>
+          <w:sz w:val="28"/>
+          <w:lang w:val="en-US"/>
+        </w:rPr>
+        <w:t>equilibrium</w:t>
+      </w:r>
+      <w:r>
+        <w:rPr>
+          <w:rFonts w:ascii="Times New Roman" w:hAnsi="Times New Roman" w:cs="Times New Roman"/>
+          <w:sz w:val="28"/>
+          <w:lang w:val="en-US"/>
+        </w:rPr>
+        <w:t xml:space="preserve"> shape</w:t>
+      </w:r>
+      <w:r>
+        <w:rPr>
+          <w:rFonts w:ascii="Times New Roman" w:hAnsi="Times New Roman" w:cs="Times New Roman"/>
+          <w:sz w:val="28"/>
+          <w:lang w:val="en-US"/>
+        </w:rPr>
+        <w:t>s</w:t>
+      </w:r>
+      <w:r>
+        <w:rPr>
+          <w:rFonts w:ascii="Times New Roman" w:hAnsi="Times New Roman" w:cs="Times New Roman"/>
+          <w:sz w:val="28"/>
+          <w:lang w:val="en-US"/>
+        </w:rPr>
+        <w:t xml:space="preserve"> of </w:t>
+      </w:r>
+      <w:r>
+        <w:rPr>
+          <w:rFonts w:ascii="Times New Roman" w:hAnsi="Times New Roman" w:cs="Times New Roman"/>
+          <w:sz w:val="28"/>
+          <w:lang w:val="en-US"/>
+        </w:rPr>
+        <w:t>a</w:t>
+      </w:r>
+      <w:r>
+        <w:rPr>
+          <w:rFonts w:ascii="Times New Roman" w:hAnsi="Times New Roman" w:cs="Times New Roman"/>
+          <w:sz w:val="28"/>
+          <w:lang w:val="en-US"/>
+        </w:rPr>
+        <w:t xml:space="preserve"> magnetic </w:t>
+      </w:r>
+      <w:r>
+        <w:rPr>
+          <w:rFonts w:ascii="Times New Roman" w:hAnsi="Times New Roman" w:cs="Times New Roman"/>
+          <w:sz w:val="28"/>
+          <w:lang w:val="en-US"/>
+        </w:rPr>
+        <w:t>liquid</w:t>
+      </w:r>
+      <w:r>
+        <w:rPr>
+          <w:rFonts w:ascii="Times New Roman" w:hAnsi="Times New Roman" w:cs="Times New Roman"/>
+          <w:sz w:val="28"/>
+          <w:lang w:val="en-US"/>
+        </w:rPr>
+        <w:t xml:space="preserve"> are considered.</w:t>
+      </w:r>
+    </w:p>
+    <w:p>
+      <w:pPr>
+        <w:ind w:firstLine="708"/>
+        <w:rPr>
+          <w:rFonts w:ascii="Times New Roman" w:hAnsi="Times New Roman" w:cs="Times New Roman"/>
+          <w:sz w:val="28"/>
+          <w:lang w:val="en-US"/>
+        </w:rPr>
+      </w:pPr>
+      <w:r>
+        <w:rPr>
+          <w:rFonts w:ascii="Times New Roman" w:hAnsi="Times New Roman" w:cs="Times New Roman"/>
+          <w:sz w:val="28"/>
+          <w:lang w:val="en-US"/>
+        </w:rPr>
+        <w:t xml:space="preserve">The result of the work are two algorithms for the numerical solution of the problem of the effect of the concentration of particles in a magnetic fluid on its equilibrium form in the </w:t>
+      </w:r>
+      <w:r>
+        <w:rPr>
+          <w:rFonts w:ascii="Times New Roman" w:hAnsi="Times New Roman" w:cs="Times New Roman"/>
+          <w:sz w:val="28"/>
+          <w:lang w:val="en-US"/>
+        </w:rPr>
+        <w:t>non-uniform</w:t>
+      </w:r>
+      <w:r>
+        <w:rPr>
+          <w:rFonts w:ascii="Times New Roman" w:hAnsi="Times New Roman" w:cs="Times New Roman"/>
+          <w:sz w:val="28"/>
+          <w:lang w:val="en-US"/>
+        </w:rPr>
+        <w:t xml:space="preserve"> magnetic field of a vertical conductor, as well as a computer program that implements the </w:t>
+      </w:r>
+      <w:r>
+        <w:rPr>
+          <w:rFonts w:ascii="Times New Roman" w:hAnsi="Times New Roman" w:cs="Times New Roman"/>
+          <w:sz w:val="28"/>
+          <w:lang w:val="en-US"/>
+        </w:rPr>
+        <w:t>developed</w:t>
+      </w:r>
+      <w:r>
+        <w:rPr>
+          <w:rFonts w:ascii="Times New Roman" w:hAnsi="Times New Roman" w:cs="Times New Roman"/>
+          <w:sz w:val="28"/>
+          <w:lang w:val="en-US"/>
+        </w:rPr>
+        <w:t xml:space="preserve"> algorithms.</w:t>
+      </w:r>
+    </w:p>
+    <w:p>
+      <w:pPr>
+        <w:ind w:firstLine="708"/>
+        <w:rPr>
+          <w:lang w:val="en-US"/>
+        </w:rPr>
+      </w:pPr>
+      <w:r>
+        <w:rPr>
+          <w:rFonts w:ascii="Times New Roman" w:hAnsi="Times New Roman" w:cs="Times New Roman"/>
+          <w:sz w:val="28"/>
+          <w:lang w:val="en-US"/>
+        </w:rPr>
+        <w:t>Applications are programs that are used to calculate the shape of various magnetic fluids when changing magnetic field characteristics.</w:t>
+      </w:r>
+    </w:p>
+    <w:p>
+      <w:pPr>
+        <w:pStyle w:val="a5"/>
+        <w:spacing w:before="0" w:after="0"/>
         <w:rPr>
           <w:lang w:val="en-US"/>
         </w:rPr>
@@ -1555,7 +4576,7 @@
   <w:style w:type="paragraph" w:default="1" w:styleId="a">
     <w:name w:val="Normal"/>
     <w:qFormat/>
-    <w:rsid w:val="006B32B6"/>
+    <w:rsid w:val="006837E7"/>
   </w:style>
   <w:style w:type="paragraph" w:styleId="1">
     <w:name w:val="heading 1"/>

</xml_diff>